<commit_message>
week 10 adn 11
</commit_message>
<xml_diff>
--- a/week10/SRS-PRJ566 Template - Winter 2025-2.docx
+++ b/week10/SRS-PRJ566 Template - Winter 2025-2.docx
@@ -2978,6 +2978,13 @@
               </w:rPr>
               <w:t xml:space="preserve"> </w:t>
             </w:r>
+            <w:r>
+              <w:rPr>
+                <w:color w:val="FF0000"/>
+                <w:lang w:val="en-US"/>
+              </w:rPr>
+              <w:t>Presentation (completed)</w:t>
+            </w:r>
           </w:p>
         </w:tc>
       </w:tr>
@@ -3015,6 +3022,12 @@
               </w:rPr>
               <w:t xml:space="preserve"> </w:t>
             </w:r>
+            <w:r>
+              <w:rPr>
+                <w:color w:val="FF0000"/>
+              </w:rPr>
+              <w:t>Presentation (completed)</w:t>
+            </w:r>
           </w:p>
           <w:p>
             <w:pPr>
@@ -3024,16 +3037,15 @@
         </w:tc>
       </w:tr>
       <w:tr>
-        <w:trPr>
-          <w:gridAfter w:val="1"/>
-          <w:wAfter w:w="8475" w:type="dxa"/>
-        </w:trPr>
         <w:tc>
           <w:tcPr>
             <w:tcW w:w="1075" w:type="dxa"/>
           </w:tcPr>
           <w:p>
             <w:pPr>
+              <w:tabs>
+                <w:tab w:val="left" w:pos="420"/>
+              </w:tabs>
               <w:spacing w:after="0" w:line="240" w:lineRule="auto"/>
               <w:rPr>
                 <w:rFonts w:asciiTheme="minorHAnsi" w:hAnsiTheme="minorHAnsi" w:cstheme="minorHAnsi"/>
@@ -3044,6 +3056,39 @@
                 <w:rFonts w:asciiTheme="minorHAnsi" w:hAnsiTheme="minorHAnsi" w:cstheme="minorHAnsi"/>
               </w:rPr>
               <w:t>Week 10</w:t>
+            </w:r>
+          </w:p>
+        </w:tc>
+        <w:tc>
+          <w:tcPr>
+            <w:tcW w:w="8475" w:type="dxa"/>
+          </w:tcPr>
+          <w:p>
+            <w:pPr>
+              <w:spacing w:after="0" w:line="240" w:lineRule="auto"/>
+              <w:rPr>
+                <w:color w:val="FF0000"/>
+              </w:rPr>
+            </w:pPr>
+            <w:r>
+              <w:rPr>
+                <w:color w:val="FF0000"/>
+              </w:rPr>
+              <w:t>4. Domain Class Diagrams</w:t>
+            </w:r>
+          </w:p>
+          <w:p>
+            <w:pPr>
+              <w:spacing w:after="0" w:line="240" w:lineRule="auto"/>
+              <w:rPr>
+                <w:color w:val="FF0000"/>
+              </w:rPr>
+            </w:pPr>
+            <w:r>
+              <w:rPr>
+                <w:color w:val="FF0000"/>
+              </w:rPr>
+              <w:t>5. Database</w:t>
             </w:r>
           </w:p>
         </w:tc>
@@ -3060,6 +3105,12 @@
                 <w:rFonts w:asciiTheme="minorHAnsi" w:hAnsiTheme="minorHAnsi" w:cstheme="minorHAnsi"/>
               </w:rPr>
             </w:pPr>
+            <w:r>
+              <w:rPr>
+                <w:rFonts w:asciiTheme="minorHAnsi" w:hAnsiTheme="minorHAnsi" w:cstheme="minorHAnsi"/>
+              </w:rPr>
+              <w:t xml:space="preserve"> </w:t>
+            </w:r>
             <w:r>
               <w:rPr>
                 <w:rFonts w:asciiTheme="minorHAnsi" w:hAnsiTheme="minorHAnsi" w:cstheme="minorHAnsi"/>
@@ -4091,19 +4142,8 @@
           <w:bCs/>
           <w:lang w:val="en-CA"/>
         </w:rPr>
-        <w:t xml:space="preserve">Capital Fin Leadership </w:t>
-      </w:r>
-      <w:proofErr w:type="gramStart"/>
-      <w:r>
-        <w:rPr>
-          <w:rFonts w:cs="Calibri"/>
-          <w:b/>
-          <w:bCs/>
-          <w:lang w:val="en-CA"/>
-        </w:rPr>
-        <w:t>( CEO</w:t>
-      </w:r>
-      <w:proofErr w:type="gramEnd"/>
+        <w:t>Capital Fin Leadership ( CEO</w:t>
+      </w:r>
       <w:r>
         <w:rPr>
           <w:rFonts w:cs="Calibri"/>
@@ -8165,15 +8205,7 @@
           </w:tcPr>
           <w:p>
             <w:r>
-              <w:t xml:space="preserve">Implement various security measures and keep code modular </w:t>
-            </w:r>
-            <w:proofErr w:type="gramStart"/>
-            <w:r>
-              <w:t>in order to</w:t>
-            </w:r>
-            <w:proofErr w:type="gramEnd"/>
-            <w:r>
-              <w:t xml:space="preserve"> reduce complexity and increase security</w:t>
+              <w:t>Implement various security measures and keep code modular in order to reduce complexity and increase security</w:t>
             </w:r>
           </w:p>
         </w:tc>
@@ -9198,7 +9230,7 @@
         </w:rPr>
         <w:lastRenderedPageBreak/>
         <w:drawing>
-          <wp:inline distT="0" distB="0" distL="0" distR="0" wp14:anchorId="620FFBF4" wp14:editId="01510BEA">
+          <wp:inline distT="0" distB="0" distL="0" distR="0" wp14:anchorId="620FFBF4" wp14:editId="785D3556">
             <wp:extent cx="4791075" cy="8229600"/>
             <wp:effectExtent l="0" t="0" r="9525" b="0"/>
             <wp:docPr id="204556194" name="Picture 1"/>
@@ -9387,7 +9419,7 @@
         </w:rPr>
         <w:lastRenderedPageBreak/>
         <w:drawing>
-          <wp:inline distT="0" distB="0" distL="0" distR="0" wp14:anchorId="337D8A0E" wp14:editId="6ABD757C">
+          <wp:inline distT="0" distB="0" distL="0" distR="0" wp14:anchorId="337D8A0E" wp14:editId="1F897BC0">
             <wp:extent cx="5772150" cy="3733831"/>
             <wp:effectExtent l="0" t="0" r="0" b="0"/>
             <wp:docPr id="1513522606" name="Picture 4"/>
@@ -9482,7 +9514,7 @@
         </w:rPr>
         <w:lastRenderedPageBreak/>
         <w:drawing>
-          <wp:inline distT="0" distB="0" distL="0" distR="0" wp14:anchorId="46C56A70" wp14:editId="5D88F8CB">
+          <wp:inline distT="0" distB="0" distL="0" distR="0" wp14:anchorId="46C56A70" wp14:editId="6A7B8425">
             <wp:extent cx="5934075" cy="3838575"/>
             <wp:effectExtent l="0" t="0" r="9525" b="9525"/>
             <wp:docPr id="1381114784" name="Picture 1"/>
@@ -9556,7 +9588,7 @@
           <w:lang w:val="en-CA"/>
         </w:rPr>
         <w:drawing>
-          <wp:inline distT="0" distB="0" distL="0" distR="0" wp14:anchorId="57183794" wp14:editId="6215130E">
+          <wp:inline distT="0" distB="0" distL="0" distR="0" wp14:anchorId="57183794" wp14:editId="2EB4D5D1">
             <wp:extent cx="5934075" cy="3838575"/>
             <wp:effectExtent l="0" t="0" r="9525" b="9525"/>
             <wp:docPr id="1432792320" name="Picture 5"/>
@@ -11100,7 +11132,7 @@
         </w:rPr>
         <w:lastRenderedPageBreak/>
         <w:drawing>
-          <wp:inline distT="0" distB="0" distL="0" distR="0" wp14:anchorId="46472EDE" wp14:editId="42F592FF">
+          <wp:inline distT="0" distB="0" distL="0" distR="0" wp14:anchorId="46472EDE" wp14:editId="060952A9">
             <wp:extent cx="4791075" cy="8229600"/>
             <wp:effectExtent l="0" t="0" r="9525" b="0"/>
             <wp:docPr id="1510754621" name="Picture 1" descr="A screenshot of a web page&#10;&#10;AI-generated content may be incorrect."/>
@@ -11310,7 +11342,7 @@
           <w:lang w:val="en-CA"/>
         </w:rPr>
         <w:drawing>
-          <wp:inline distT="0" distB="0" distL="0" distR="0" wp14:anchorId="33629E89" wp14:editId="2D5C249E">
+          <wp:inline distT="0" distB="0" distL="0" distR="0" wp14:anchorId="33629E89" wp14:editId="5448C062">
             <wp:extent cx="5772150" cy="3733831"/>
             <wp:effectExtent l="0" t="0" r="0" b="0"/>
             <wp:docPr id="186650003" name="Picture 4" descr="A screenshot of a computer&#10;&#10;AI-generated content may be incorrect."/>
@@ -11753,7 +11785,7 @@
         </w:rPr>
         <w:lastRenderedPageBreak/>
         <w:drawing>
-          <wp:inline distT="0" distB="0" distL="0" distR="0" wp14:anchorId="247BEFE1" wp14:editId="43C5BE96">
+          <wp:inline distT="0" distB="0" distL="0" distR="0" wp14:anchorId="247BEFE1" wp14:editId="0B86FA9B">
             <wp:extent cx="5934075" cy="3838575"/>
             <wp:effectExtent l="0" t="0" r="9525" b="9525"/>
             <wp:docPr id="2035668933" name="Picture 5" descr="A screenshot of a computer&#10;&#10;AI-generated content may be incorrect."/>
@@ -11862,6 +11894,61 @@
       </w:r>
     </w:p>
     <w:p>
+      <w:r>
+        <w:rPr>
+          <w:noProof/>
+        </w:rPr>
+        <w:drawing>
+          <wp:inline distT="0" distB="0" distL="0" distR="0" wp14:anchorId="09EB919C" wp14:editId="20C46733">
+            <wp:extent cx="5943600" cy="5943600"/>
+            <wp:effectExtent l="0" t="0" r="0" b="0"/>
+            <wp:docPr id="1173369067" name="Picture 2"/>
+            <wp:cNvGraphicFramePr>
+              <a:graphicFrameLocks xmlns:a="http://schemas.openxmlformats.org/drawingml/2006/main" noChangeAspect="1"/>
+            </wp:cNvGraphicFramePr>
+            <a:graphic xmlns:a="http://schemas.openxmlformats.org/drawingml/2006/main">
+              <a:graphicData uri="http://schemas.openxmlformats.org/drawingml/2006/picture">
+                <pic:pic xmlns:pic="http://schemas.openxmlformats.org/drawingml/2006/picture">
+                  <pic:nvPicPr>
+                    <pic:cNvPr id="0" name="Picture 2"/>
+                    <pic:cNvPicPr>
+                      <a:picLocks noChangeAspect="1" noChangeArrowheads="1"/>
+                    </pic:cNvPicPr>
+                  </pic:nvPicPr>
+                  <pic:blipFill>
+                    <a:blip r:embed="rId30">
+                      <a:extLst>
+                        <a:ext uri="{28A0092B-C50C-407E-A947-70E740481C1C}">
+                          <a14:useLocalDpi xmlns:a14="http://schemas.microsoft.com/office/drawing/2010/main" val="0"/>
+                        </a:ext>
+                      </a:extLst>
+                    </a:blip>
+                    <a:srcRect/>
+                    <a:stretch>
+                      <a:fillRect/>
+                    </a:stretch>
+                  </pic:blipFill>
+                  <pic:spPr bwMode="auto">
+                    <a:xfrm>
+                      <a:off x="0" y="0"/>
+                      <a:ext cx="5943600" cy="5943600"/>
+                    </a:xfrm>
+                    <a:prstGeom prst="rect">
+                      <a:avLst/>
+                    </a:prstGeom>
+                    <a:noFill/>
+                    <a:ln>
+                      <a:noFill/>
+                    </a:ln>
+                  </pic:spPr>
+                </pic:pic>
+              </a:graphicData>
+            </a:graphic>
+          </wp:inline>
+        </w:drawing>
+      </w:r>
+    </w:p>
+    <w:p>
       <w:pPr>
         <w:pStyle w:val="Heading1"/>
         <w:numPr>
@@ -11879,15 +11966,2458 @@
     <w:p>
       <w:pPr>
         <w:spacing w:after="160" w:line="259" w:lineRule="auto"/>
+        <w:ind w:left="454"/>
         <w:rPr>
           <w:rFonts w:asciiTheme="majorHAnsi" w:eastAsiaTheme="majorEastAsia" w:hAnsiTheme="majorHAnsi"/>
           <w:b/>
           <w:bCs/>
           <w:kern w:val="32"/>
-          <w:sz w:val="32"/>
-          <w:szCs w:val="32"/>
-        </w:rPr>
-      </w:pPr>
+          <w:sz w:val="28"/>
+          <w:szCs w:val="28"/>
+        </w:rPr>
+      </w:pPr>
+      <w:r>
+        <w:rPr>
+          <w:rFonts w:asciiTheme="majorHAnsi" w:eastAsiaTheme="majorEastAsia" w:hAnsiTheme="majorHAnsi"/>
+          <w:b/>
+          <w:bCs/>
+          <w:kern w:val="32"/>
+          <w:sz w:val="28"/>
+          <w:szCs w:val="28"/>
+        </w:rPr>
+        <w:t>CREATE TABLE users (</w:t>
+      </w:r>
+    </w:p>
+    <w:p>
+      <w:pPr>
+        <w:spacing w:after="160" w:line="259" w:lineRule="auto"/>
+        <w:ind w:left="454"/>
+        <w:rPr>
+          <w:rFonts w:asciiTheme="majorHAnsi" w:eastAsiaTheme="majorEastAsia" w:hAnsiTheme="majorHAnsi"/>
+          <w:b/>
+          <w:bCs/>
+          <w:kern w:val="32"/>
+          <w:sz w:val="28"/>
+          <w:szCs w:val="28"/>
+        </w:rPr>
+      </w:pPr>
+      <w:r>
+        <w:rPr>
+          <w:rFonts w:asciiTheme="majorHAnsi" w:eastAsiaTheme="majorEastAsia" w:hAnsiTheme="majorHAnsi"/>
+          <w:b/>
+          <w:bCs/>
+          <w:kern w:val="32"/>
+          <w:sz w:val="28"/>
+          <w:szCs w:val="28"/>
+        </w:rPr>
+        <w:t xml:space="preserve">    id UUID PRIMARY KEY DEFAULT </w:t>
+      </w:r>
+      <w:proofErr w:type="spellStart"/>
+      <w:r>
+        <w:rPr>
+          <w:rFonts w:asciiTheme="majorHAnsi" w:eastAsiaTheme="majorEastAsia" w:hAnsiTheme="majorHAnsi"/>
+          <w:b/>
+          <w:bCs/>
+          <w:kern w:val="32"/>
+          <w:sz w:val="28"/>
+          <w:szCs w:val="28"/>
+        </w:rPr>
+        <w:t>gen_random_uuid</w:t>
+      </w:r>
+      <w:proofErr w:type="spellEnd"/>
+      <w:r>
+        <w:rPr>
+          <w:rFonts w:asciiTheme="majorHAnsi" w:eastAsiaTheme="majorEastAsia" w:hAnsiTheme="majorHAnsi"/>
+          <w:b/>
+          <w:bCs/>
+          <w:kern w:val="32"/>
+          <w:sz w:val="28"/>
+          <w:szCs w:val="28"/>
+        </w:rPr>
+        <w:t>(),</w:t>
+      </w:r>
+    </w:p>
+    <w:p>
+      <w:pPr>
+        <w:spacing w:after="160" w:line="259" w:lineRule="auto"/>
+        <w:ind w:left="454"/>
+        <w:rPr>
+          <w:rFonts w:asciiTheme="majorHAnsi" w:eastAsiaTheme="majorEastAsia" w:hAnsiTheme="majorHAnsi"/>
+          <w:b/>
+          <w:bCs/>
+          <w:kern w:val="32"/>
+          <w:sz w:val="28"/>
+          <w:szCs w:val="28"/>
+        </w:rPr>
+      </w:pPr>
+      <w:r>
+        <w:rPr>
+          <w:rFonts w:asciiTheme="majorHAnsi" w:eastAsiaTheme="majorEastAsia" w:hAnsiTheme="majorHAnsi"/>
+          <w:b/>
+          <w:bCs/>
+          <w:kern w:val="32"/>
+          <w:sz w:val="28"/>
+          <w:szCs w:val="28"/>
+        </w:rPr>
+        <w:t xml:space="preserve">    name VARCHAR(100) NOT NULL,</w:t>
+      </w:r>
+    </w:p>
+    <w:p>
+      <w:pPr>
+        <w:spacing w:after="160" w:line="259" w:lineRule="auto"/>
+        <w:ind w:left="454"/>
+        <w:rPr>
+          <w:rFonts w:asciiTheme="majorHAnsi" w:eastAsiaTheme="majorEastAsia" w:hAnsiTheme="majorHAnsi"/>
+          <w:b/>
+          <w:bCs/>
+          <w:kern w:val="32"/>
+          <w:sz w:val="28"/>
+          <w:szCs w:val="28"/>
+        </w:rPr>
+      </w:pPr>
+      <w:r>
+        <w:rPr>
+          <w:rFonts w:asciiTheme="majorHAnsi" w:eastAsiaTheme="majorEastAsia" w:hAnsiTheme="majorHAnsi"/>
+          <w:b/>
+          <w:bCs/>
+          <w:kern w:val="32"/>
+          <w:sz w:val="28"/>
+          <w:szCs w:val="28"/>
+        </w:rPr>
+        <w:lastRenderedPageBreak/>
+        <w:t xml:space="preserve">    email VARCHAR(255) UNIQUE NOT NULL,</w:t>
+      </w:r>
+    </w:p>
+    <w:p>
+      <w:pPr>
+        <w:spacing w:after="160" w:line="259" w:lineRule="auto"/>
+        <w:ind w:left="454"/>
+        <w:rPr>
+          <w:rFonts w:asciiTheme="majorHAnsi" w:eastAsiaTheme="majorEastAsia" w:hAnsiTheme="majorHAnsi"/>
+          <w:b/>
+          <w:bCs/>
+          <w:kern w:val="32"/>
+          <w:sz w:val="28"/>
+          <w:szCs w:val="28"/>
+        </w:rPr>
+      </w:pPr>
+      <w:r>
+        <w:rPr>
+          <w:rFonts w:asciiTheme="majorHAnsi" w:eastAsiaTheme="majorEastAsia" w:hAnsiTheme="majorHAnsi"/>
+          <w:b/>
+          <w:bCs/>
+          <w:kern w:val="32"/>
+          <w:sz w:val="28"/>
+          <w:szCs w:val="28"/>
+        </w:rPr>
+        <w:t xml:space="preserve">    </w:t>
+      </w:r>
+      <w:proofErr w:type="spellStart"/>
+      <w:r>
+        <w:rPr>
+          <w:rFonts w:asciiTheme="majorHAnsi" w:eastAsiaTheme="majorEastAsia" w:hAnsiTheme="majorHAnsi"/>
+          <w:b/>
+          <w:bCs/>
+          <w:kern w:val="32"/>
+          <w:sz w:val="28"/>
+          <w:szCs w:val="28"/>
+        </w:rPr>
+        <w:t>password_hash</w:t>
+      </w:r>
+      <w:proofErr w:type="spellEnd"/>
+      <w:r>
+        <w:rPr>
+          <w:rFonts w:asciiTheme="majorHAnsi" w:eastAsiaTheme="majorEastAsia" w:hAnsiTheme="majorHAnsi"/>
+          <w:b/>
+          <w:bCs/>
+          <w:kern w:val="32"/>
+          <w:sz w:val="28"/>
+          <w:szCs w:val="28"/>
+        </w:rPr>
+        <w:t xml:space="preserve"> TEXT NOT NULL,</w:t>
+      </w:r>
+    </w:p>
+    <w:p>
+      <w:pPr>
+        <w:spacing w:after="160" w:line="259" w:lineRule="auto"/>
+        <w:ind w:left="454"/>
+        <w:rPr>
+          <w:rFonts w:asciiTheme="majorHAnsi" w:eastAsiaTheme="majorEastAsia" w:hAnsiTheme="majorHAnsi"/>
+          <w:b/>
+          <w:bCs/>
+          <w:kern w:val="32"/>
+          <w:sz w:val="28"/>
+          <w:szCs w:val="28"/>
+        </w:rPr>
+      </w:pPr>
+      <w:r>
+        <w:rPr>
+          <w:rFonts w:asciiTheme="majorHAnsi" w:eastAsiaTheme="majorEastAsia" w:hAnsiTheme="majorHAnsi"/>
+          <w:b/>
+          <w:bCs/>
+          <w:kern w:val="32"/>
+          <w:sz w:val="28"/>
+          <w:szCs w:val="28"/>
+        </w:rPr>
+        <w:t xml:space="preserve">    role VARCHAR(50) CHECK (role IN ('applicant', 'recruiter', 'admin')) NOT NULL,</w:t>
+      </w:r>
+    </w:p>
+    <w:p>
+      <w:pPr>
+        <w:spacing w:after="160" w:line="259" w:lineRule="auto"/>
+        <w:ind w:left="454"/>
+        <w:rPr>
+          <w:rFonts w:asciiTheme="majorHAnsi" w:eastAsiaTheme="majorEastAsia" w:hAnsiTheme="majorHAnsi"/>
+          <w:b/>
+          <w:bCs/>
+          <w:kern w:val="32"/>
+          <w:sz w:val="28"/>
+          <w:szCs w:val="28"/>
+        </w:rPr>
+      </w:pPr>
+      <w:r>
+        <w:rPr>
+          <w:rFonts w:asciiTheme="majorHAnsi" w:eastAsiaTheme="majorEastAsia" w:hAnsiTheme="majorHAnsi"/>
+          <w:b/>
+          <w:bCs/>
+          <w:kern w:val="32"/>
+          <w:sz w:val="28"/>
+          <w:szCs w:val="28"/>
+        </w:rPr>
+        <w:t xml:space="preserve">    </w:t>
+      </w:r>
+      <w:proofErr w:type="spellStart"/>
+      <w:r>
+        <w:rPr>
+          <w:rFonts w:asciiTheme="majorHAnsi" w:eastAsiaTheme="majorEastAsia" w:hAnsiTheme="majorHAnsi"/>
+          <w:b/>
+          <w:bCs/>
+          <w:kern w:val="32"/>
+          <w:sz w:val="28"/>
+          <w:szCs w:val="28"/>
+        </w:rPr>
+        <w:t>created_at</w:t>
+      </w:r>
+      <w:proofErr w:type="spellEnd"/>
+      <w:r>
+        <w:rPr>
+          <w:rFonts w:asciiTheme="majorHAnsi" w:eastAsiaTheme="majorEastAsia" w:hAnsiTheme="majorHAnsi"/>
+          <w:b/>
+          <w:bCs/>
+          <w:kern w:val="32"/>
+          <w:sz w:val="28"/>
+          <w:szCs w:val="28"/>
+        </w:rPr>
+        <w:t xml:space="preserve"> TIMESTAMP DEFAULT NOW()</w:t>
+      </w:r>
+    </w:p>
+    <w:p>
+      <w:pPr>
+        <w:spacing w:after="160" w:line="259" w:lineRule="auto"/>
+        <w:ind w:left="454"/>
+        <w:rPr>
+          <w:rFonts w:asciiTheme="majorHAnsi" w:eastAsiaTheme="majorEastAsia" w:hAnsiTheme="majorHAnsi"/>
+          <w:b/>
+          <w:bCs/>
+          <w:kern w:val="32"/>
+          <w:sz w:val="28"/>
+          <w:szCs w:val="28"/>
+        </w:rPr>
+      </w:pPr>
+      <w:r>
+        <w:rPr>
+          <w:rFonts w:asciiTheme="majorHAnsi" w:eastAsiaTheme="majorEastAsia" w:hAnsiTheme="majorHAnsi"/>
+          <w:b/>
+          <w:bCs/>
+          <w:kern w:val="32"/>
+          <w:sz w:val="28"/>
+          <w:szCs w:val="28"/>
+        </w:rPr>
+        <w:t>);</w:t>
+      </w:r>
+    </w:p>
+    <w:p>
+      <w:pPr>
+        <w:spacing w:after="160" w:line="259" w:lineRule="auto"/>
+        <w:ind w:left="454"/>
+        <w:rPr>
+          <w:rFonts w:asciiTheme="majorHAnsi" w:eastAsiaTheme="majorEastAsia" w:hAnsiTheme="majorHAnsi"/>
+          <w:b/>
+          <w:bCs/>
+          <w:kern w:val="32"/>
+          <w:sz w:val="28"/>
+          <w:szCs w:val="28"/>
+        </w:rPr>
+      </w:pPr>
+    </w:p>
+    <w:p>
+      <w:pPr>
+        <w:spacing w:after="160" w:line="259" w:lineRule="auto"/>
+        <w:ind w:left="454"/>
+        <w:rPr>
+          <w:rFonts w:asciiTheme="majorHAnsi" w:eastAsiaTheme="majorEastAsia" w:hAnsiTheme="majorHAnsi"/>
+          <w:b/>
+          <w:bCs/>
+          <w:kern w:val="32"/>
+          <w:sz w:val="28"/>
+          <w:szCs w:val="28"/>
+        </w:rPr>
+      </w:pPr>
+      <w:r>
+        <w:rPr>
+          <w:rFonts w:asciiTheme="majorHAnsi" w:eastAsiaTheme="majorEastAsia" w:hAnsiTheme="majorHAnsi"/>
+          <w:b/>
+          <w:bCs/>
+          <w:kern w:val="32"/>
+          <w:sz w:val="28"/>
+          <w:szCs w:val="28"/>
+        </w:rPr>
+        <w:t>CREATE TABLE applicants (</w:t>
+      </w:r>
+    </w:p>
+    <w:p>
+      <w:pPr>
+        <w:spacing w:after="160" w:line="259" w:lineRule="auto"/>
+        <w:ind w:left="454"/>
+        <w:rPr>
+          <w:rFonts w:asciiTheme="majorHAnsi" w:eastAsiaTheme="majorEastAsia" w:hAnsiTheme="majorHAnsi"/>
+          <w:b/>
+          <w:bCs/>
+          <w:kern w:val="32"/>
+          <w:sz w:val="28"/>
+          <w:szCs w:val="28"/>
+        </w:rPr>
+      </w:pPr>
+      <w:r>
+        <w:rPr>
+          <w:rFonts w:asciiTheme="majorHAnsi" w:eastAsiaTheme="majorEastAsia" w:hAnsiTheme="majorHAnsi"/>
+          <w:b/>
+          <w:bCs/>
+          <w:kern w:val="32"/>
+          <w:sz w:val="28"/>
+          <w:szCs w:val="28"/>
+        </w:rPr>
+        <w:t xml:space="preserve">    id UUID PRIMARY KEY REFERENCES users(id) ON DELETE CASCADE,</w:t>
+      </w:r>
+    </w:p>
+    <w:p>
+      <w:pPr>
+        <w:spacing w:after="160" w:line="259" w:lineRule="auto"/>
+        <w:ind w:left="454"/>
+        <w:rPr>
+          <w:rFonts w:asciiTheme="majorHAnsi" w:eastAsiaTheme="majorEastAsia" w:hAnsiTheme="majorHAnsi"/>
+          <w:b/>
+          <w:bCs/>
+          <w:kern w:val="32"/>
+          <w:sz w:val="28"/>
+          <w:szCs w:val="28"/>
+        </w:rPr>
+      </w:pPr>
+      <w:r>
+        <w:rPr>
+          <w:rFonts w:asciiTheme="majorHAnsi" w:eastAsiaTheme="majorEastAsia" w:hAnsiTheme="majorHAnsi"/>
+          <w:b/>
+          <w:bCs/>
+          <w:kern w:val="32"/>
+          <w:sz w:val="28"/>
+          <w:szCs w:val="28"/>
+        </w:rPr>
+        <w:t xml:space="preserve">    phone VARCHAR(20),</w:t>
+      </w:r>
+    </w:p>
+    <w:p>
+      <w:pPr>
+        <w:spacing w:after="160" w:line="259" w:lineRule="auto"/>
+        <w:ind w:left="454"/>
+        <w:rPr>
+          <w:rFonts w:asciiTheme="majorHAnsi" w:eastAsiaTheme="majorEastAsia" w:hAnsiTheme="majorHAnsi"/>
+          <w:b/>
+          <w:bCs/>
+          <w:kern w:val="32"/>
+          <w:sz w:val="28"/>
+          <w:szCs w:val="28"/>
+        </w:rPr>
+      </w:pPr>
+      <w:r>
+        <w:rPr>
+          <w:rFonts w:asciiTheme="majorHAnsi" w:eastAsiaTheme="majorEastAsia" w:hAnsiTheme="majorHAnsi"/>
+          <w:b/>
+          <w:bCs/>
+          <w:kern w:val="32"/>
+          <w:sz w:val="28"/>
+          <w:szCs w:val="28"/>
+        </w:rPr>
+        <w:t xml:space="preserve">    </w:t>
+      </w:r>
+      <w:proofErr w:type="spellStart"/>
+      <w:r>
+        <w:rPr>
+          <w:rFonts w:asciiTheme="majorHAnsi" w:eastAsiaTheme="majorEastAsia" w:hAnsiTheme="majorHAnsi"/>
+          <w:b/>
+          <w:bCs/>
+          <w:kern w:val="32"/>
+          <w:sz w:val="28"/>
+          <w:szCs w:val="28"/>
+        </w:rPr>
+        <w:t>linkedin</w:t>
+      </w:r>
+      <w:proofErr w:type="spellEnd"/>
+      <w:r>
+        <w:rPr>
+          <w:rFonts w:asciiTheme="majorHAnsi" w:eastAsiaTheme="majorEastAsia" w:hAnsiTheme="majorHAnsi"/>
+          <w:b/>
+          <w:bCs/>
+          <w:kern w:val="32"/>
+          <w:sz w:val="28"/>
+          <w:szCs w:val="28"/>
+        </w:rPr>
+        <w:t xml:space="preserve"> VARCHAR(255),</w:t>
+      </w:r>
+    </w:p>
+    <w:p>
+      <w:pPr>
+        <w:spacing w:after="160" w:line="259" w:lineRule="auto"/>
+        <w:ind w:left="454"/>
+        <w:rPr>
+          <w:rFonts w:asciiTheme="majorHAnsi" w:eastAsiaTheme="majorEastAsia" w:hAnsiTheme="majorHAnsi"/>
+          <w:b/>
+          <w:bCs/>
+          <w:kern w:val="32"/>
+          <w:sz w:val="28"/>
+          <w:szCs w:val="28"/>
+        </w:rPr>
+      </w:pPr>
+      <w:r>
+        <w:rPr>
+          <w:rFonts w:asciiTheme="majorHAnsi" w:eastAsiaTheme="majorEastAsia" w:hAnsiTheme="majorHAnsi"/>
+          <w:b/>
+          <w:bCs/>
+          <w:kern w:val="32"/>
+          <w:sz w:val="28"/>
+          <w:szCs w:val="28"/>
+        </w:rPr>
+        <w:t xml:space="preserve">    skills TEXT[],</w:t>
+      </w:r>
+    </w:p>
+    <w:p>
+      <w:pPr>
+        <w:spacing w:after="160" w:line="259" w:lineRule="auto"/>
+        <w:ind w:left="454"/>
+        <w:rPr>
+          <w:rFonts w:asciiTheme="majorHAnsi" w:eastAsiaTheme="majorEastAsia" w:hAnsiTheme="majorHAnsi"/>
+          <w:b/>
+          <w:bCs/>
+          <w:kern w:val="32"/>
+          <w:sz w:val="28"/>
+          <w:szCs w:val="28"/>
+        </w:rPr>
+      </w:pPr>
+      <w:r>
+        <w:rPr>
+          <w:rFonts w:asciiTheme="majorHAnsi" w:eastAsiaTheme="majorEastAsia" w:hAnsiTheme="majorHAnsi"/>
+          <w:b/>
+          <w:bCs/>
+          <w:kern w:val="32"/>
+          <w:sz w:val="28"/>
+          <w:szCs w:val="28"/>
+        </w:rPr>
+        <w:t xml:space="preserve">    experience TEXT</w:t>
+      </w:r>
+    </w:p>
+    <w:p>
+      <w:pPr>
+        <w:spacing w:after="160" w:line="259" w:lineRule="auto"/>
+        <w:ind w:left="454"/>
+        <w:rPr>
+          <w:rFonts w:asciiTheme="majorHAnsi" w:eastAsiaTheme="majorEastAsia" w:hAnsiTheme="majorHAnsi"/>
+          <w:b/>
+          <w:bCs/>
+          <w:kern w:val="32"/>
+          <w:sz w:val="28"/>
+          <w:szCs w:val="28"/>
+        </w:rPr>
+      </w:pPr>
+      <w:r>
+        <w:rPr>
+          <w:rFonts w:asciiTheme="majorHAnsi" w:eastAsiaTheme="majorEastAsia" w:hAnsiTheme="majorHAnsi"/>
+          <w:b/>
+          <w:bCs/>
+          <w:kern w:val="32"/>
+          <w:sz w:val="28"/>
+          <w:szCs w:val="28"/>
+        </w:rPr>
+        <w:t>);</w:t>
+      </w:r>
+    </w:p>
+    <w:p>
+      <w:pPr>
+        <w:spacing w:after="160" w:line="259" w:lineRule="auto"/>
+        <w:ind w:left="454"/>
+        <w:rPr>
+          <w:rFonts w:asciiTheme="majorHAnsi" w:eastAsiaTheme="majorEastAsia" w:hAnsiTheme="majorHAnsi"/>
+          <w:b/>
+          <w:bCs/>
+          <w:kern w:val="32"/>
+          <w:sz w:val="28"/>
+          <w:szCs w:val="28"/>
+        </w:rPr>
+      </w:pPr>
+    </w:p>
+    <w:p>
+      <w:pPr>
+        <w:spacing w:after="160" w:line="259" w:lineRule="auto"/>
+        <w:ind w:left="454"/>
+        <w:rPr>
+          <w:rFonts w:asciiTheme="majorHAnsi" w:eastAsiaTheme="majorEastAsia" w:hAnsiTheme="majorHAnsi"/>
+          <w:b/>
+          <w:bCs/>
+          <w:kern w:val="32"/>
+          <w:sz w:val="28"/>
+          <w:szCs w:val="28"/>
+        </w:rPr>
+      </w:pPr>
+      <w:r>
+        <w:rPr>
+          <w:rFonts w:asciiTheme="majorHAnsi" w:eastAsiaTheme="majorEastAsia" w:hAnsiTheme="majorHAnsi"/>
+          <w:b/>
+          <w:bCs/>
+          <w:kern w:val="32"/>
+          <w:sz w:val="28"/>
+          <w:szCs w:val="28"/>
+        </w:rPr>
+        <w:t>CREATE TABLE recruiters (</w:t>
+      </w:r>
+    </w:p>
+    <w:p>
+      <w:pPr>
+        <w:spacing w:after="160" w:line="259" w:lineRule="auto"/>
+        <w:ind w:left="454"/>
+        <w:rPr>
+          <w:rFonts w:asciiTheme="majorHAnsi" w:eastAsiaTheme="majorEastAsia" w:hAnsiTheme="majorHAnsi"/>
+          <w:b/>
+          <w:bCs/>
+          <w:kern w:val="32"/>
+          <w:sz w:val="28"/>
+          <w:szCs w:val="28"/>
+        </w:rPr>
+      </w:pPr>
+      <w:r>
+        <w:rPr>
+          <w:rFonts w:asciiTheme="majorHAnsi" w:eastAsiaTheme="majorEastAsia" w:hAnsiTheme="majorHAnsi"/>
+          <w:b/>
+          <w:bCs/>
+          <w:kern w:val="32"/>
+          <w:sz w:val="28"/>
+          <w:szCs w:val="28"/>
+        </w:rPr>
+        <w:t xml:space="preserve">    id UUID PRIMARY KEY REFERENCES users(id) ON DELETE CASCADE,</w:t>
+      </w:r>
+    </w:p>
+    <w:p>
+      <w:pPr>
+        <w:spacing w:after="160" w:line="259" w:lineRule="auto"/>
+        <w:ind w:left="454"/>
+        <w:rPr>
+          <w:rFonts w:asciiTheme="majorHAnsi" w:eastAsiaTheme="majorEastAsia" w:hAnsiTheme="majorHAnsi"/>
+          <w:b/>
+          <w:bCs/>
+          <w:kern w:val="32"/>
+          <w:sz w:val="28"/>
+          <w:szCs w:val="28"/>
+        </w:rPr>
+      </w:pPr>
+      <w:r>
+        <w:rPr>
+          <w:rFonts w:asciiTheme="majorHAnsi" w:eastAsiaTheme="majorEastAsia" w:hAnsiTheme="majorHAnsi"/>
+          <w:b/>
+          <w:bCs/>
+          <w:kern w:val="32"/>
+          <w:sz w:val="28"/>
+          <w:szCs w:val="28"/>
+        </w:rPr>
+        <w:t xml:space="preserve">    company VARCHAR(255),</w:t>
+      </w:r>
+    </w:p>
+    <w:p>
+      <w:pPr>
+        <w:spacing w:after="160" w:line="259" w:lineRule="auto"/>
+        <w:ind w:left="454"/>
+        <w:rPr>
+          <w:rFonts w:asciiTheme="majorHAnsi" w:eastAsiaTheme="majorEastAsia" w:hAnsiTheme="majorHAnsi"/>
+          <w:b/>
+          <w:bCs/>
+          <w:kern w:val="32"/>
+          <w:sz w:val="28"/>
+          <w:szCs w:val="28"/>
+        </w:rPr>
+      </w:pPr>
+      <w:r>
+        <w:rPr>
+          <w:rFonts w:asciiTheme="majorHAnsi" w:eastAsiaTheme="majorEastAsia" w:hAnsiTheme="majorHAnsi"/>
+          <w:b/>
+          <w:bCs/>
+          <w:kern w:val="32"/>
+          <w:sz w:val="28"/>
+          <w:szCs w:val="28"/>
+        </w:rPr>
+        <w:t xml:space="preserve">    </w:t>
+      </w:r>
+      <w:proofErr w:type="spellStart"/>
+      <w:r>
+        <w:rPr>
+          <w:rFonts w:asciiTheme="majorHAnsi" w:eastAsiaTheme="majorEastAsia" w:hAnsiTheme="majorHAnsi"/>
+          <w:b/>
+          <w:bCs/>
+          <w:kern w:val="32"/>
+          <w:sz w:val="28"/>
+          <w:szCs w:val="28"/>
+        </w:rPr>
+        <w:t>company_website</w:t>
+      </w:r>
+      <w:proofErr w:type="spellEnd"/>
+      <w:r>
+        <w:rPr>
+          <w:rFonts w:asciiTheme="majorHAnsi" w:eastAsiaTheme="majorEastAsia" w:hAnsiTheme="majorHAnsi"/>
+          <w:b/>
+          <w:bCs/>
+          <w:kern w:val="32"/>
+          <w:sz w:val="28"/>
+          <w:szCs w:val="28"/>
+        </w:rPr>
+        <w:t xml:space="preserve"> VARCHAR(255)</w:t>
+      </w:r>
+    </w:p>
+    <w:p>
+      <w:pPr>
+        <w:spacing w:after="160" w:line="259" w:lineRule="auto"/>
+        <w:ind w:left="454"/>
+        <w:rPr>
+          <w:rFonts w:asciiTheme="majorHAnsi" w:eastAsiaTheme="majorEastAsia" w:hAnsiTheme="majorHAnsi"/>
+          <w:b/>
+          <w:bCs/>
+          <w:kern w:val="32"/>
+          <w:sz w:val="28"/>
+          <w:szCs w:val="28"/>
+        </w:rPr>
+      </w:pPr>
+      <w:r>
+        <w:rPr>
+          <w:rFonts w:asciiTheme="majorHAnsi" w:eastAsiaTheme="majorEastAsia" w:hAnsiTheme="majorHAnsi"/>
+          <w:b/>
+          <w:bCs/>
+          <w:kern w:val="32"/>
+          <w:sz w:val="28"/>
+          <w:szCs w:val="28"/>
+        </w:rPr>
+        <w:t>);</w:t>
+      </w:r>
+    </w:p>
+    <w:p>
+      <w:pPr>
+        <w:spacing w:after="160" w:line="259" w:lineRule="auto"/>
+        <w:ind w:left="454"/>
+        <w:rPr>
+          <w:rFonts w:asciiTheme="majorHAnsi" w:eastAsiaTheme="majorEastAsia" w:hAnsiTheme="majorHAnsi"/>
+          <w:b/>
+          <w:bCs/>
+          <w:kern w:val="32"/>
+          <w:sz w:val="28"/>
+          <w:szCs w:val="28"/>
+        </w:rPr>
+      </w:pPr>
+    </w:p>
+    <w:p>
+      <w:pPr>
+        <w:spacing w:after="160" w:line="259" w:lineRule="auto"/>
+        <w:ind w:left="454"/>
+        <w:rPr>
+          <w:rFonts w:asciiTheme="majorHAnsi" w:eastAsiaTheme="majorEastAsia" w:hAnsiTheme="majorHAnsi"/>
+          <w:b/>
+          <w:bCs/>
+          <w:kern w:val="32"/>
+          <w:sz w:val="28"/>
+          <w:szCs w:val="28"/>
+        </w:rPr>
+      </w:pPr>
+      <w:r>
+        <w:rPr>
+          <w:rFonts w:asciiTheme="majorHAnsi" w:eastAsiaTheme="majorEastAsia" w:hAnsiTheme="majorHAnsi"/>
+          <w:b/>
+          <w:bCs/>
+          <w:kern w:val="32"/>
+          <w:sz w:val="28"/>
+          <w:szCs w:val="28"/>
+        </w:rPr>
+        <w:t>CREATE TABLE jobs (</w:t>
+      </w:r>
+    </w:p>
+    <w:p>
+      <w:pPr>
+        <w:spacing w:after="160" w:line="259" w:lineRule="auto"/>
+        <w:ind w:left="454"/>
+        <w:rPr>
+          <w:rFonts w:asciiTheme="majorHAnsi" w:eastAsiaTheme="majorEastAsia" w:hAnsiTheme="majorHAnsi"/>
+          <w:b/>
+          <w:bCs/>
+          <w:kern w:val="32"/>
+          <w:sz w:val="28"/>
+          <w:szCs w:val="28"/>
+        </w:rPr>
+      </w:pPr>
+      <w:r>
+        <w:rPr>
+          <w:rFonts w:asciiTheme="majorHAnsi" w:eastAsiaTheme="majorEastAsia" w:hAnsiTheme="majorHAnsi"/>
+          <w:b/>
+          <w:bCs/>
+          <w:kern w:val="32"/>
+          <w:sz w:val="28"/>
+          <w:szCs w:val="28"/>
+        </w:rPr>
+        <w:t xml:space="preserve">    id UUID PRIMARY KEY DEFAULT </w:t>
+      </w:r>
+      <w:proofErr w:type="spellStart"/>
+      <w:r>
+        <w:rPr>
+          <w:rFonts w:asciiTheme="majorHAnsi" w:eastAsiaTheme="majorEastAsia" w:hAnsiTheme="majorHAnsi"/>
+          <w:b/>
+          <w:bCs/>
+          <w:kern w:val="32"/>
+          <w:sz w:val="28"/>
+          <w:szCs w:val="28"/>
+        </w:rPr>
+        <w:t>gen_random_uuid</w:t>
+      </w:r>
+      <w:proofErr w:type="spellEnd"/>
+      <w:r>
+        <w:rPr>
+          <w:rFonts w:asciiTheme="majorHAnsi" w:eastAsiaTheme="majorEastAsia" w:hAnsiTheme="majorHAnsi"/>
+          <w:b/>
+          <w:bCs/>
+          <w:kern w:val="32"/>
+          <w:sz w:val="28"/>
+          <w:szCs w:val="28"/>
+        </w:rPr>
+        <w:t>(),</w:t>
+      </w:r>
+    </w:p>
+    <w:p>
+      <w:pPr>
+        <w:spacing w:after="160" w:line="259" w:lineRule="auto"/>
+        <w:ind w:left="454"/>
+        <w:rPr>
+          <w:rFonts w:asciiTheme="majorHAnsi" w:eastAsiaTheme="majorEastAsia" w:hAnsiTheme="majorHAnsi"/>
+          <w:b/>
+          <w:bCs/>
+          <w:kern w:val="32"/>
+          <w:sz w:val="28"/>
+          <w:szCs w:val="28"/>
+        </w:rPr>
+      </w:pPr>
+      <w:r>
+        <w:rPr>
+          <w:rFonts w:asciiTheme="majorHAnsi" w:eastAsiaTheme="majorEastAsia" w:hAnsiTheme="majorHAnsi"/>
+          <w:b/>
+          <w:bCs/>
+          <w:kern w:val="32"/>
+          <w:sz w:val="28"/>
+          <w:szCs w:val="28"/>
+        </w:rPr>
+        <w:t xml:space="preserve">    </w:t>
+      </w:r>
+      <w:proofErr w:type="spellStart"/>
+      <w:r>
+        <w:rPr>
+          <w:rFonts w:asciiTheme="majorHAnsi" w:eastAsiaTheme="majorEastAsia" w:hAnsiTheme="majorHAnsi"/>
+          <w:b/>
+          <w:bCs/>
+          <w:kern w:val="32"/>
+          <w:sz w:val="28"/>
+          <w:szCs w:val="28"/>
+        </w:rPr>
+        <w:t>recruiter_id</w:t>
+      </w:r>
+      <w:proofErr w:type="spellEnd"/>
+      <w:r>
+        <w:rPr>
+          <w:rFonts w:asciiTheme="majorHAnsi" w:eastAsiaTheme="majorEastAsia" w:hAnsiTheme="majorHAnsi"/>
+          <w:b/>
+          <w:bCs/>
+          <w:kern w:val="32"/>
+          <w:sz w:val="28"/>
+          <w:szCs w:val="28"/>
+        </w:rPr>
+        <w:t xml:space="preserve"> UUID REFERENCES recruiters(id) ON DELETE SET NULL,</w:t>
+      </w:r>
+    </w:p>
+    <w:p>
+      <w:pPr>
+        <w:spacing w:after="160" w:line="259" w:lineRule="auto"/>
+        <w:ind w:left="454"/>
+        <w:rPr>
+          <w:rFonts w:asciiTheme="majorHAnsi" w:eastAsiaTheme="majorEastAsia" w:hAnsiTheme="majorHAnsi"/>
+          <w:b/>
+          <w:bCs/>
+          <w:kern w:val="32"/>
+          <w:sz w:val="28"/>
+          <w:szCs w:val="28"/>
+        </w:rPr>
+      </w:pPr>
+      <w:r>
+        <w:rPr>
+          <w:rFonts w:asciiTheme="majorHAnsi" w:eastAsiaTheme="majorEastAsia" w:hAnsiTheme="majorHAnsi"/>
+          <w:b/>
+          <w:bCs/>
+          <w:kern w:val="32"/>
+          <w:sz w:val="28"/>
+          <w:szCs w:val="28"/>
+        </w:rPr>
+        <w:t xml:space="preserve">    title VARCHAR(255) NOT NULL,</w:t>
+      </w:r>
+    </w:p>
+    <w:p>
+      <w:pPr>
+        <w:spacing w:after="160" w:line="259" w:lineRule="auto"/>
+        <w:ind w:left="454"/>
+        <w:rPr>
+          <w:rFonts w:asciiTheme="majorHAnsi" w:eastAsiaTheme="majorEastAsia" w:hAnsiTheme="majorHAnsi"/>
+          <w:b/>
+          <w:bCs/>
+          <w:kern w:val="32"/>
+          <w:sz w:val="28"/>
+          <w:szCs w:val="28"/>
+        </w:rPr>
+      </w:pPr>
+      <w:r>
+        <w:rPr>
+          <w:rFonts w:asciiTheme="majorHAnsi" w:eastAsiaTheme="majorEastAsia" w:hAnsiTheme="majorHAnsi"/>
+          <w:b/>
+          <w:bCs/>
+          <w:kern w:val="32"/>
+          <w:sz w:val="28"/>
+          <w:szCs w:val="28"/>
+        </w:rPr>
+        <w:lastRenderedPageBreak/>
+        <w:t xml:space="preserve">    status VARCHAR(50) CHECK (status IN ('open', 'closed', 'filled')) DEFAULT 'open',</w:t>
+      </w:r>
+    </w:p>
+    <w:p>
+      <w:pPr>
+        <w:spacing w:after="160" w:line="259" w:lineRule="auto"/>
+        <w:ind w:left="454"/>
+        <w:rPr>
+          <w:rFonts w:asciiTheme="majorHAnsi" w:eastAsiaTheme="majorEastAsia" w:hAnsiTheme="majorHAnsi"/>
+          <w:b/>
+          <w:bCs/>
+          <w:kern w:val="32"/>
+          <w:sz w:val="28"/>
+          <w:szCs w:val="28"/>
+        </w:rPr>
+      </w:pPr>
+      <w:r>
+        <w:rPr>
+          <w:rFonts w:asciiTheme="majorHAnsi" w:eastAsiaTheme="majorEastAsia" w:hAnsiTheme="majorHAnsi"/>
+          <w:b/>
+          <w:bCs/>
+          <w:kern w:val="32"/>
+          <w:sz w:val="28"/>
+          <w:szCs w:val="28"/>
+        </w:rPr>
+        <w:t xml:space="preserve">    </w:t>
+      </w:r>
+      <w:proofErr w:type="spellStart"/>
+      <w:r>
+        <w:rPr>
+          <w:rFonts w:asciiTheme="majorHAnsi" w:eastAsiaTheme="majorEastAsia" w:hAnsiTheme="majorHAnsi"/>
+          <w:b/>
+          <w:bCs/>
+          <w:kern w:val="32"/>
+          <w:sz w:val="28"/>
+          <w:szCs w:val="28"/>
+        </w:rPr>
+        <w:t>salary_range</w:t>
+      </w:r>
+      <w:proofErr w:type="spellEnd"/>
+      <w:r>
+        <w:rPr>
+          <w:rFonts w:asciiTheme="majorHAnsi" w:eastAsiaTheme="majorEastAsia" w:hAnsiTheme="majorHAnsi"/>
+          <w:b/>
+          <w:bCs/>
+          <w:kern w:val="32"/>
+          <w:sz w:val="28"/>
+          <w:szCs w:val="28"/>
+        </w:rPr>
+        <w:t xml:space="preserve"> VARCHAR(100),</w:t>
+      </w:r>
+    </w:p>
+    <w:p>
+      <w:pPr>
+        <w:spacing w:after="160" w:line="259" w:lineRule="auto"/>
+        <w:ind w:left="454"/>
+        <w:rPr>
+          <w:rFonts w:asciiTheme="majorHAnsi" w:eastAsiaTheme="majorEastAsia" w:hAnsiTheme="majorHAnsi"/>
+          <w:b/>
+          <w:bCs/>
+          <w:kern w:val="32"/>
+          <w:sz w:val="28"/>
+          <w:szCs w:val="28"/>
+        </w:rPr>
+      </w:pPr>
+      <w:r>
+        <w:rPr>
+          <w:rFonts w:asciiTheme="majorHAnsi" w:eastAsiaTheme="majorEastAsia" w:hAnsiTheme="majorHAnsi"/>
+          <w:b/>
+          <w:bCs/>
+          <w:kern w:val="32"/>
+          <w:sz w:val="28"/>
+          <w:szCs w:val="28"/>
+        </w:rPr>
+        <w:t xml:space="preserve">    </w:t>
+      </w:r>
+      <w:proofErr w:type="spellStart"/>
+      <w:r>
+        <w:rPr>
+          <w:rFonts w:asciiTheme="majorHAnsi" w:eastAsiaTheme="majorEastAsia" w:hAnsiTheme="majorHAnsi"/>
+          <w:b/>
+          <w:bCs/>
+          <w:kern w:val="32"/>
+          <w:sz w:val="28"/>
+          <w:szCs w:val="28"/>
+        </w:rPr>
+        <w:t>created_at</w:t>
+      </w:r>
+      <w:proofErr w:type="spellEnd"/>
+      <w:r>
+        <w:rPr>
+          <w:rFonts w:asciiTheme="majorHAnsi" w:eastAsiaTheme="majorEastAsia" w:hAnsiTheme="majorHAnsi"/>
+          <w:b/>
+          <w:bCs/>
+          <w:kern w:val="32"/>
+          <w:sz w:val="28"/>
+          <w:szCs w:val="28"/>
+        </w:rPr>
+        <w:t xml:space="preserve"> TIMESTAMP DEFAULT NOW(),</w:t>
+      </w:r>
+    </w:p>
+    <w:p>
+      <w:pPr>
+        <w:spacing w:after="160" w:line="259" w:lineRule="auto"/>
+        <w:ind w:left="454"/>
+        <w:rPr>
+          <w:rFonts w:asciiTheme="majorHAnsi" w:eastAsiaTheme="majorEastAsia" w:hAnsiTheme="majorHAnsi"/>
+          <w:b/>
+          <w:bCs/>
+          <w:kern w:val="32"/>
+          <w:sz w:val="28"/>
+          <w:szCs w:val="28"/>
+        </w:rPr>
+      </w:pPr>
+      <w:r>
+        <w:rPr>
+          <w:rFonts w:asciiTheme="majorHAnsi" w:eastAsiaTheme="majorEastAsia" w:hAnsiTheme="majorHAnsi"/>
+          <w:b/>
+          <w:bCs/>
+          <w:kern w:val="32"/>
+          <w:sz w:val="28"/>
+          <w:szCs w:val="28"/>
+        </w:rPr>
+        <w:t xml:space="preserve">    </w:t>
+      </w:r>
+      <w:proofErr w:type="spellStart"/>
+      <w:r>
+        <w:rPr>
+          <w:rFonts w:asciiTheme="majorHAnsi" w:eastAsiaTheme="majorEastAsia" w:hAnsiTheme="majorHAnsi"/>
+          <w:b/>
+          <w:bCs/>
+          <w:kern w:val="32"/>
+          <w:sz w:val="28"/>
+          <w:szCs w:val="28"/>
+        </w:rPr>
+        <w:t>updated_at</w:t>
+      </w:r>
+      <w:proofErr w:type="spellEnd"/>
+      <w:r>
+        <w:rPr>
+          <w:rFonts w:asciiTheme="majorHAnsi" w:eastAsiaTheme="majorEastAsia" w:hAnsiTheme="majorHAnsi"/>
+          <w:b/>
+          <w:bCs/>
+          <w:kern w:val="32"/>
+          <w:sz w:val="28"/>
+          <w:szCs w:val="28"/>
+        </w:rPr>
+        <w:t xml:space="preserve"> TIMESTAMP DEFAULT NOW()</w:t>
+      </w:r>
+    </w:p>
+    <w:p>
+      <w:pPr>
+        <w:spacing w:after="160" w:line="259" w:lineRule="auto"/>
+        <w:ind w:left="454"/>
+        <w:rPr>
+          <w:rFonts w:asciiTheme="majorHAnsi" w:eastAsiaTheme="majorEastAsia" w:hAnsiTheme="majorHAnsi"/>
+          <w:b/>
+          <w:bCs/>
+          <w:kern w:val="32"/>
+          <w:sz w:val="28"/>
+          <w:szCs w:val="28"/>
+        </w:rPr>
+      </w:pPr>
+      <w:r>
+        <w:rPr>
+          <w:rFonts w:asciiTheme="majorHAnsi" w:eastAsiaTheme="majorEastAsia" w:hAnsiTheme="majorHAnsi"/>
+          <w:b/>
+          <w:bCs/>
+          <w:kern w:val="32"/>
+          <w:sz w:val="28"/>
+          <w:szCs w:val="28"/>
+        </w:rPr>
+        <w:t>);</w:t>
+      </w:r>
+    </w:p>
+    <w:p>
+      <w:pPr>
+        <w:spacing w:after="160" w:line="259" w:lineRule="auto"/>
+        <w:ind w:left="454"/>
+        <w:rPr>
+          <w:rFonts w:asciiTheme="majorHAnsi" w:eastAsiaTheme="majorEastAsia" w:hAnsiTheme="majorHAnsi"/>
+          <w:b/>
+          <w:bCs/>
+          <w:kern w:val="32"/>
+          <w:sz w:val="28"/>
+          <w:szCs w:val="28"/>
+        </w:rPr>
+      </w:pPr>
+    </w:p>
+    <w:p>
+      <w:pPr>
+        <w:spacing w:after="160" w:line="259" w:lineRule="auto"/>
+        <w:ind w:left="454"/>
+        <w:rPr>
+          <w:rFonts w:asciiTheme="majorHAnsi" w:eastAsiaTheme="majorEastAsia" w:hAnsiTheme="majorHAnsi"/>
+          <w:b/>
+          <w:bCs/>
+          <w:kern w:val="32"/>
+          <w:sz w:val="28"/>
+          <w:szCs w:val="28"/>
+        </w:rPr>
+      </w:pPr>
+      <w:r>
+        <w:rPr>
+          <w:rFonts w:asciiTheme="majorHAnsi" w:eastAsiaTheme="majorEastAsia" w:hAnsiTheme="majorHAnsi"/>
+          <w:b/>
+          <w:bCs/>
+          <w:kern w:val="32"/>
+          <w:sz w:val="28"/>
+          <w:szCs w:val="28"/>
+        </w:rPr>
+        <w:t xml:space="preserve">CREATE TABLE </w:t>
+      </w:r>
+      <w:proofErr w:type="spellStart"/>
+      <w:r>
+        <w:rPr>
+          <w:rFonts w:asciiTheme="majorHAnsi" w:eastAsiaTheme="majorEastAsia" w:hAnsiTheme="majorHAnsi"/>
+          <w:b/>
+          <w:bCs/>
+          <w:kern w:val="32"/>
+          <w:sz w:val="28"/>
+          <w:szCs w:val="28"/>
+        </w:rPr>
+        <w:t>job_applications</w:t>
+      </w:r>
+      <w:proofErr w:type="spellEnd"/>
+      <w:r>
+        <w:rPr>
+          <w:rFonts w:asciiTheme="majorHAnsi" w:eastAsiaTheme="majorEastAsia" w:hAnsiTheme="majorHAnsi"/>
+          <w:b/>
+          <w:bCs/>
+          <w:kern w:val="32"/>
+          <w:sz w:val="28"/>
+          <w:szCs w:val="28"/>
+        </w:rPr>
+        <w:t xml:space="preserve"> (</w:t>
+      </w:r>
+    </w:p>
+    <w:p>
+      <w:pPr>
+        <w:spacing w:after="160" w:line="259" w:lineRule="auto"/>
+        <w:ind w:left="454"/>
+        <w:rPr>
+          <w:rFonts w:asciiTheme="majorHAnsi" w:eastAsiaTheme="majorEastAsia" w:hAnsiTheme="majorHAnsi"/>
+          <w:b/>
+          <w:bCs/>
+          <w:kern w:val="32"/>
+          <w:sz w:val="28"/>
+          <w:szCs w:val="28"/>
+        </w:rPr>
+      </w:pPr>
+      <w:r>
+        <w:rPr>
+          <w:rFonts w:asciiTheme="majorHAnsi" w:eastAsiaTheme="majorEastAsia" w:hAnsiTheme="majorHAnsi"/>
+          <w:b/>
+          <w:bCs/>
+          <w:kern w:val="32"/>
+          <w:sz w:val="28"/>
+          <w:szCs w:val="28"/>
+        </w:rPr>
+        <w:t xml:space="preserve">    id UUID PRIMARY KEY DEFAULT </w:t>
+      </w:r>
+      <w:proofErr w:type="spellStart"/>
+      <w:r>
+        <w:rPr>
+          <w:rFonts w:asciiTheme="majorHAnsi" w:eastAsiaTheme="majorEastAsia" w:hAnsiTheme="majorHAnsi"/>
+          <w:b/>
+          <w:bCs/>
+          <w:kern w:val="32"/>
+          <w:sz w:val="28"/>
+          <w:szCs w:val="28"/>
+        </w:rPr>
+        <w:t>gen_random_uuid</w:t>
+      </w:r>
+      <w:proofErr w:type="spellEnd"/>
+      <w:r>
+        <w:rPr>
+          <w:rFonts w:asciiTheme="majorHAnsi" w:eastAsiaTheme="majorEastAsia" w:hAnsiTheme="majorHAnsi"/>
+          <w:b/>
+          <w:bCs/>
+          <w:kern w:val="32"/>
+          <w:sz w:val="28"/>
+          <w:szCs w:val="28"/>
+        </w:rPr>
+        <w:t>(),</w:t>
+      </w:r>
+    </w:p>
+    <w:p>
+      <w:pPr>
+        <w:spacing w:after="160" w:line="259" w:lineRule="auto"/>
+        <w:ind w:left="454"/>
+        <w:rPr>
+          <w:rFonts w:asciiTheme="majorHAnsi" w:eastAsiaTheme="majorEastAsia" w:hAnsiTheme="majorHAnsi"/>
+          <w:b/>
+          <w:bCs/>
+          <w:kern w:val="32"/>
+          <w:sz w:val="28"/>
+          <w:szCs w:val="28"/>
+        </w:rPr>
+      </w:pPr>
+      <w:r>
+        <w:rPr>
+          <w:rFonts w:asciiTheme="majorHAnsi" w:eastAsiaTheme="majorEastAsia" w:hAnsiTheme="majorHAnsi"/>
+          <w:b/>
+          <w:bCs/>
+          <w:kern w:val="32"/>
+          <w:sz w:val="28"/>
+          <w:szCs w:val="28"/>
+        </w:rPr>
+        <w:t xml:space="preserve">    </w:t>
+      </w:r>
+      <w:proofErr w:type="spellStart"/>
+      <w:r>
+        <w:rPr>
+          <w:rFonts w:asciiTheme="majorHAnsi" w:eastAsiaTheme="majorEastAsia" w:hAnsiTheme="majorHAnsi"/>
+          <w:b/>
+          <w:bCs/>
+          <w:kern w:val="32"/>
+          <w:sz w:val="28"/>
+          <w:szCs w:val="28"/>
+        </w:rPr>
+        <w:t>applicant_id</w:t>
+      </w:r>
+      <w:proofErr w:type="spellEnd"/>
+      <w:r>
+        <w:rPr>
+          <w:rFonts w:asciiTheme="majorHAnsi" w:eastAsiaTheme="majorEastAsia" w:hAnsiTheme="majorHAnsi"/>
+          <w:b/>
+          <w:bCs/>
+          <w:kern w:val="32"/>
+          <w:sz w:val="28"/>
+          <w:szCs w:val="28"/>
+        </w:rPr>
+        <w:t xml:space="preserve"> UUID REFERENCES applicants(id) ON DELETE CASCADE,</w:t>
+      </w:r>
+    </w:p>
+    <w:p>
+      <w:pPr>
+        <w:spacing w:after="160" w:line="259" w:lineRule="auto"/>
+        <w:ind w:left="454"/>
+        <w:rPr>
+          <w:rFonts w:asciiTheme="majorHAnsi" w:eastAsiaTheme="majorEastAsia" w:hAnsiTheme="majorHAnsi"/>
+          <w:b/>
+          <w:bCs/>
+          <w:kern w:val="32"/>
+          <w:sz w:val="28"/>
+          <w:szCs w:val="28"/>
+        </w:rPr>
+      </w:pPr>
+      <w:r>
+        <w:rPr>
+          <w:rFonts w:asciiTheme="majorHAnsi" w:eastAsiaTheme="majorEastAsia" w:hAnsiTheme="majorHAnsi"/>
+          <w:b/>
+          <w:bCs/>
+          <w:kern w:val="32"/>
+          <w:sz w:val="28"/>
+          <w:szCs w:val="28"/>
+        </w:rPr>
+        <w:t xml:space="preserve">    </w:t>
+      </w:r>
+      <w:proofErr w:type="spellStart"/>
+      <w:r>
+        <w:rPr>
+          <w:rFonts w:asciiTheme="majorHAnsi" w:eastAsiaTheme="majorEastAsia" w:hAnsiTheme="majorHAnsi"/>
+          <w:b/>
+          <w:bCs/>
+          <w:kern w:val="32"/>
+          <w:sz w:val="28"/>
+          <w:szCs w:val="28"/>
+        </w:rPr>
+        <w:t>job_id</w:t>
+      </w:r>
+      <w:proofErr w:type="spellEnd"/>
+      <w:r>
+        <w:rPr>
+          <w:rFonts w:asciiTheme="majorHAnsi" w:eastAsiaTheme="majorEastAsia" w:hAnsiTheme="majorHAnsi"/>
+          <w:b/>
+          <w:bCs/>
+          <w:kern w:val="32"/>
+          <w:sz w:val="28"/>
+          <w:szCs w:val="28"/>
+        </w:rPr>
+        <w:t xml:space="preserve"> UUID REFERENCES jobs(id) ON DELETE CASCADE,</w:t>
+      </w:r>
+    </w:p>
+    <w:p>
+      <w:pPr>
+        <w:spacing w:after="160" w:line="259" w:lineRule="auto"/>
+        <w:ind w:left="454"/>
+        <w:rPr>
+          <w:rFonts w:asciiTheme="majorHAnsi" w:eastAsiaTheme="majorEastAsia" w:hAnsiTheme="majorHAnsi"/>
+          <w:b/>
+          <w:bCs/>
+          <w:kern w:val="32"/>
+          <w:sz w:val="28"/>
+          <w:szCs w:val="28"/>
+        </w:rPr>
+      </w:pPr>
+      <w:r>
+        <w:rPr>
+          <w:rFonts w:asciiTheme="majorHAnsi" w:eastAsiaTheme="majorEastAsia" w:hAnsiTheme="majorHAnsi"/>
+          <w:b/>
+          <w:bCs/>
+          <w:kern w:val="32"/>
+          <w:sz w:val="28"/>
+          <w:szCs w:val="28"/>
+        </w:rPr>
+        <w:t xml:space="preserve">    status VARCHAR(50) CHECK (status IN ('pending', '</w:t>
+      </w:r>
+      <w:proofErr w:type="spellStart"/>
+      <w:r>
+        <w:rPr>
+          <w:rFonts w:asciiTheme="majorHAnsi" w:eastAsiaTheme="majorEastAsia" w:hAnsiTheme="majorHAnsi"/>
+          <w:b/>
+          <w:bCs/>
+          <w:kern w:val="32"/>
+          <w:sz w:val="28"/>
+          <w:szCs w:val="28"/>
+        </w:rPr>
+        <w:t>interview_scheduled</w:t>
+      </w:r>
+      <w:proofErr w:type="spellEnd"/>
+      <w:r>
+        <w:rPr>
+          <w:rFonts w:asciiTheme="majorHAnsi" w:eastAsiaTheme="majorEastAsia" w:hAnsiTheme="majorHAnsi"/>
+          <w:b/>
+          <w:bCs/>
+          <w:kern w:val="32"/>
+          <w:sz w:val="28"/>
+          <w:szCs w:val="28"/>
+        </w:rPr>
+        <w:t>', 'rejected', 'hired')) DEFAULT 'pending',</w:t>
+      </w:r>
+    </w:p>
+    <w:p>
+      <w:pPr>
+        <w:spacing w:after="160" w:line="259" w:lineRule="auto"/>
+        <w:ind w:left="454"/>
+        <w:rPr>
+          <w:rFonts w:asciiTheme="majorHAnsi" w:eastAsiaTheme="majorEastAsia" w:hAnsiTheme="majorHAnsi"/>
+          <w:b/>
+          <w:bCs/>
+          <w:kern w:val="32"/>
+          <w:sz w:val="28"/>
+          <w:szCs w:val="28"/>
+        </w:rPr>
+      </w:pPr>
+      <w:r>
+        <w:rPr>
+          <w:rFonts w:asciiTheme="majorHAnsi" w:eastAsiaTheme="majorEastAsia" w:hAnsiTheme="majorHAnsi"/>
+          <w:b/>
+          <w:bCs/>
+          <w:kern w:val="32"/>
+          <w:sz w:val="28"/>
+          <w:szCs w:val="28"/>
+        </w:rPr>
+        <w:t xml:space="preserve">    </w:t>
+      </w:r>
+      <w:proofErr w:type="spellStart"/>
+      <w:r>
+        <w:rPr>
+          <w:rFonts w:asciiTheme="majorHAnsi" w:eastAsiaTheme="majorEastAsia" w:hAnsiTheme="majorHAnsi"/>
+          <w:b/>
+          <w:bCs/>
+          <w:kern w:val="32"/>
+          <w:sz w:val="28"/>
+          <w:szCs w:val="28"/>
+        </w:rPr>
+        <w:t>applied_at</w:t>
+      </w:r>
+      <w:proofErr w:type="spellEnd"/>
+      <w:r>
+        <w:rPr>
+          <w:rFonts w:asciiTheme="majorHAnsi" w:eastAsiaTheme="majorEastAsia" w:hAnsiTheme="majorHAnsi"/>
+          <w:b/>
+          <w:bCs/>
+          <w:kern w:val="32"/>
+          <w:sz w:val="28"/>
+          <w:szCs w:val="28"/>
+        </w:rPr>
+        <w:t xml:space="preserve"> TIMESTAMP DEFAULT NOW()</w:t>
+      </w:r>
+    </w:p>
+    <w:p>
+      <w:pPr>
+        <w:spacing w:after="160" w:line="259" w:lineRule="auto"/>
+        <w:ind w:left="454"/>
+        <w:rPr>
+          <w:rFonts w:asciiTheme="majorHAnsi" w:eastAsiaTheme="majorEastAsia" w:hAnsiTheme="majorHAnsi"/>
+          <w:b/>
+          <w:bCs/>
+          <w:kern w:val="32"/>
+          <w:sz w:val="28"/>
+          <w:szCs w:val="28"/>
+        </w:rPr>
+      </w:pPr>
+      <w:r>
+        <w:rPr>
+          <w:rFonts w:asciiTheme="majorHAnsi" w:eastAsiaTheme="majorEastAsia" w:hAnsiTheme="majorHAnsi"/>
+          <w:b/>
+          <w:bCs/>
+          <w:kern w:val="32"/>
+          <w:sz w:val="28"/>
+          <w:szCs w:val="28"/>
+        </w:rPr>
+        <w:t>);</w:t>
+      </w:r>
+    </w:p>
+    <w:p>
+      <w:pPr>
+        <w:spacing w:after="160" w:line="259" w:lineRule="auto"/>
+        <w:ind w:left="454"/>
+        <w:rPr>
+          <w:rFonts w:asciiTheme="majorHAnsi" w:eastAsiaTheme="majorEastAsia" w:hAnsiTheme="majorHAnsi"/>
+          <w:b/>
+          <w:bCs/>
+          <w:kern w:val="32"/>
+          <w:sz w:val="28"/>
+          <w:szCs w:val="28"/>
+        </w:rPr>
+      </w:pPr>
+    </w:p>
+    <w:p>
+      <w:pPr>
+        <w:spacing w:after="160" w:line="259" w:lineRule="auto"/>
+        <w:ind w:left="454"/>
+        <w:rPr>
+          <w:rFonts w:asciiTheme="majorHAnsi" w:eastAsiaTheme="majorEastAsia" w:hAnsiTheme="majorHAnsi"/>
+          <w:b/>
+          <w:bCs/>
+          <w:kern w:val="32"/>
+          <w:sz w:val="28"/>
+          <w:szCs w:val="28"/>
+        </w:rPr>
+      </w:pPr>
+      <w:r>
+        <w:rPr>
+          <w:rFonts w:asciiTheme="majorHAnsi" w:eastAsiaTheme="majorEastAsia" w:hAnsiTheme="majorHAnsi"/>
+          <w:b/>
+          <w:bCs/>
+          <w:kern w:val="32"/>
+          <w:sz w:val="28"/>
+          <w:szCs w:val="28"/>
+        </w:rPr>
+        <w:t>CREATE TABLE interviews (</w:t>
+      </w:r>
+    </w:p>
+    <w:p>
+      <w:pPr>
+        <w:spacing w:after="160" w:line="259" w:lineRule="auto"/>
+        <w:ind w:left="454"/>
+        <w:rPr>
+          <w:rFonts w:asciiTheme="majorHAnsi" w:eastAsiaTheme="majorEastAsia" w:hAnsiTheme="majorHAnsi"/>
+          <w:b/>
+          <w:bCs/>
+          <w:kern w:val="32"/>
+          <w:sz w:val="28"/>
+          <w:szCs w:val="28"/>
+        </w:rPr>
+      </w:pPr>
+      <w:r>
+        <w:rPr>
+          <w:rFonts w:asciiTheme="majorHAnsi" w:eastAsiaTheme="majorEastAsia" w:hAnsiTheme="majorHAnsi"/>
+          <w:b/>
+          <w:bCs/>
+          <w:kern w:val="32"/>
+          <w:sz w:val="28"/>
+          <w:szCs w:val="28"/>
+        </w:rPr>
+        <w:t xml:space="preserve">    id UUID PRIMARY KEY DEFAULT </w:t>
+      </w:r>
+      <w:proofErr w:type="spellStart"/>
+      <w:r>
+        <w:rPr>
+          <w:rFonts w:asciiTheme="majorHAnsi" w:eastAsiaTheme="majorEastAsia" w:hAnsiTheme="majorHAnsi"/>
+          <w:b/>
+          <w:bCs/>
+          <w:kern w:val="32"/>
+          <w:sz w:val="28"/>
+          <w:szCs w:val="28"/>
+        </w:rPr>
+        <w:t>gen_random_uuid</w:t>
+      </w:r>
+      <w:proofErr w:type="spellEnd"/>
+      <w:r>
+        <w:rPr>
+          <w:rFonts w:asciiTheme="majorHAnsi" w:eastAsiaTheme="majorEastAsia" w:hAnsiTheme="majorHAnsi"/>
+          <w:b/>
+          <w:bCs/>
+          <w:kern w:val="32"/>
+          <w:sz w:val="28"/>
+          <w:szCs w:val="28"/>
+        </w:rPr>
+        <w:t>(),</w:t>
+      </w:r>
+    </w:p>
+    <w:p>
+      <w:pPr>
+        <w:spacing w:after="160" w:line="259" w:lineRule="auto"/>
+        <w:ind w:left="454"/>
+        <w:rPr>
+          <w:rFonts w:asciiTheme="majorHAnsi" w:eastAsiaTheme="majorEastAsia" w:hAnsiTheme="majorHAnsi"/>
+          <w:b/>
+          <w:bCs/>
+          <w:kern w:val="32"/>
+          <w:sz w:val="28"/>
+          <w:szCs w:val="28"/>
+        </w:rPr>
+      </w:pPr>
+      <w:r>
+        <w:rPr>
+          <w:rFonts w:asciiTheme="majorHAnsi" w:eastAsiaTheme="majorEastAsia" w:hAnsiTheme="majorHAnsi"/>
+          <w:b/>
+          <w:bCs/>
+          <w:kern w:val="32"/>
+          <w:sz w:val="28"/>
+          <w:szCs w:val="28"/>
+        </w:rPr>
+        <w:t xml:space="preserve">    </w:t>
+      </w:r>
+      <w:proofErr w:type="spellStart"/>
+      <w:r>
+        <w:rPr>
+          <w:rFonts w:asciiTheme="majorHAnsi" w:eastAsiaTheme="majorEastAsia" w:hAnsiTheme="majorHAnsi"/>
+          <w:b/>
+          <w:bCs/>
+          <w:kern w:val="32"/>
+          <w:sz w:val="28"/>
+          <w:szCs w:val="28"/>
+        </w:rPr>
+        <w:t>application_id</w:t>
+      </w:r>
+      <w:proofErr w:type="spellEnd"/>
+      <w:r>
+        <w:rPr>
+          <w:rFonts w:asciiTheme="majorHAnsi" w:eastAsiaTheme="majorEastAsia" w:hAnsiTheme="majorHAnsi"/>
+          <w:b/>
+          <w:bCs/>
+          <w:kern w:val="32"/>
+          <w:sz w:val="28"/>
+          <w:szCs w:val="28"/>
+        </w:rPr>
+        <w:t xml:space="preserve"> UUID REFERENCES </w:t>
+      </w:r>
+      <w:proofErr w:type="spellStart"/>
+      <w:r>
+        <w:rPr>
+          <w:rFonts w:asciiTheme="majorHAnsi" w:eastAsiaTheme="majorEastAsia" w:hAnsiTheme="majorHAnsi"/>
+          <w:b/>
+          <w:bCs/>
+          <w:kern w:val="32"/>
+          <w:sz w:val="28"/>
+          <w:szCs w:val="28"/>
+        </w:rPr>
+        <w:t>job_applications</w:t>
+      </w:r>
+      <w:proofErr w:type="spellEnd"/>
+      <w:r>
+        <w:rPr>
+          <w:rFonts w:asciiTheme="majorHAnsi" w:eastAsiaTheme="majorEastAsia" w:hAnsiTheme="majorHAnsi"/>
+          <w:b/>
+          <w:bCs/>
+          <w:kern w:val="32"/>
+          <w:sz w:val="28"/>
+          <w:szCs w:val="28"/>
+        </w:rPr>
+        <w:t>(id) ON DELETE CASCADE,</w:t>
+      </w:r>
+    </w:p>
+    <w:p>
+      <w:pPr>
+        <w:spacing w:after="160" w:line="259" w:lineRule="auto"/>
+        <w:ind w:left="454"/>
+        <w:rPr>
+          <w:rFonts w:asciiTheme="majorHAnsi" w:eastAsiaTheme="majorEastAsia" w:hAnsiTheme="majorHAnsi"/>
+          <w:b/>
+          <w:bCs/>
+          <w:kern w:val="32"/>
+          <w:sz w:val="28"/>
+          <w:szCs w:val="28"/>
+        </w:rPr>
+      </w:pPr>
+      <w:r>
+        <w:rPr>
+          <w:rFonts w:asciiTheme="majorHAnsi" w:eastAsiaTheme="majorEastAsia" w:hAnsiTheme="majorHAnsi"/>
+          <w:b/>
+          <w:bCs/>
+          <w:kern w:val="32"/>
+          <w:sz w:val="28"/>
+          <w:szCs w:val="28"/>
+        </w:rPr>
+        <w:t xml:space="preserve">    </w:t>
+      </w:r>
+      <w:proofErr w:type="spellStart"/>
+      <w:r>
+        <w:rPr>
+          <w:rFonts w:asciiTheme="majorHAnsi" w:eastAsiaTheme="majorEastAsia" w:hAnsiTheme="majorHAnsi"/>
+          <w:b/>
+          <w:bCs/>
+          <w:kern w:val="32"/>
+          <w:sz w:val="28"/>
+          <w:szCs w:val="28"/>
+        </w:rPr>
+        <w:t>interview_date</w:t>
+      </w:r>
+      <w:proofErr w:type="spellEnd"/>
+      <w:r>
+        <w:rPr>
+          <w:rFonts w:asciiTheme="majorHAnsi" w:eastAsiaTheme="majorEastAsia" w:hAnsiTheme="majorHAnsi"/>
+          <w:b/>
+          <w:bCs/>
+          <w:kern w:val="32"/>
+          <w:sz w:val="28"/>
+          <w:szCs w:val="28"/>
+        </w:rPr>
+        <w:t xml:space="preserve"> TIMESTAMP NOT NULL,</w:t>
+      </w:r>
+    </w:p>
+    <w:p>
+      <w:pPr>
+        <w:spacing w:after="160" w:line="259" w:lineRule="auto"/>
+        <w:ind w:left="454"/>
+        <w:rPr>
+          <w:rFonts w:asciiTheme="majorHAnsi" w:eastAsiaTheme="majorEastAsia" w:hAnsiTheme="majorHAnsi"/>
+          <w:b/>
+          <w:bCs/>
+          <w:kern w:val="32"/>
+          <w:sz w:val="28"/>
+          <w:szCs w:val="28"/>
+        </w:rPr>
+      </w:pPr>
+      <w:r>
+        <w:rPr>
+          <w:rFonts w:asciiTheme="majorHAnsi" w:eastAsiaTheme="majorEastAsia" w:hAnsiTheme="majorHAnsi"/>
+          <w:b/>
+          <w:bCs/>
+          <w:kern w:val="32"/>
+          <w:sz w:val="28"/>
+          <w:szCs w:val="28"/>
+        </w:rPr>
+        <w:t xml:space="preserve">    status VARCHAR(50) CHECK (status IN ('scheduled', 'completed', 'cancelled')),</w:t>
+      </w:r>
+    </w:p>
+    <w:p>
+      <w:pPr>
+        <w:spacing w:after="160" w:line="259" w:lineRule="auto"/>
+        <w:ind w:left="454"/>
+        <w:rPr>
+          <w:rFonts w:asciiTheme="majorHAnsi" w:eastAsiaTheme="majorEastAsia" w:hAnsiTheme="majorHAnsi"/>
+          <w:b/>
+          <w:bCs/>
+          <w:kern w:val="32"/>
+          <w:sz w:val="28"/>
+          <w:szCs w:val="28"/>
+        </w:rPr>
+      </w:pPr>
+      <w:r>
+        <w:rPr>
+          <w:rFonts w:asciiTheme="majorHAnsi" w:eastAsiaTheme="majorEastAsia" w:hAnsiTheme="majorHAnsi"/>
+          <w:b/>
+          <w:bCs/>
+          <w:kern w:val="32"/>
+          <w:sz w:val="28"/>
+          <w:szCs w:val="28"/>
+        </w:rPr>
+        <w:t xml:space="preserve">    feedback TEXT</w:t>
+      </w:r>
+    </w:p>
+    <w:p>
+      <w:pPr>
+        <w:spacing w:after="160" w:line="259" w:lineRule="auto"/>
+        <w:ind w:left="454"/>
+        <w:rPr>
+          <w:rFonts w:asciiTheme="majorHAnsi" w:eastAsiaTheme="majorEastAsia" w:hAnsiTheme="majorHAnsi"/>
+          <w:b/>
+          <w:bCs/>
+          <w:kern w:val="32"/>
+          <w:sz w:val="28"/>
+          <w:szCs w:val="28"/>
+        </w:rPr>
+      </w:pPr>
+      <w:r>
+        <w:rPr>
+          <w:rFonts w:asciiTheme="majorHAnsi" w:eastAsiaTheme="majorEastAsia" w:hAnsiTheme="majorHAnsi"/>
+          <w:b/>
+          <w:bCs/>
+          <w:kern w:val="32"/>
+          <w:sz w:val="28"/>
+          <w:szCs w:val="28"/>
+        </w:rPr>
+        <w:t>);</w:t>
+      </w:r>
+    </w:p>
+    <w:p>
+      <w:pPr>
+        <w:spacing w:after="160" w:line="259" w:lineRule="auto"/>
+        <w:ind w:left="454"/>
+        <w:rPr>
+          <w:rFonts w:asciiTheme="majorHAnsi" w:eastAsiaTheme="majorEastAsia" w:hAnsiTheme="majorHAnsi"/>
+          <w:b/>
+          <w:bCs/>
+          <w:kern w:val="32"/>
+          <w:sz w:val="28"/>
+          <w:szCs w:val="28"/>
+        </w:rPr>
+      </w:pPr>
+    </w:p>
+    <w:p>
+      <w:pPr>
+        <w:spacing w:after="160" w:line="259" w:lineRule="auto"/>
+        <w:ind w:left="454"/>
+        <w:rPr>
+          <w:rFonts w:asciiTheme="majorHAnsi" w:eastAsiaTheme="majorEastAsia" w:hAnsiTheme="majorHAnsi"/>
+          <w:b/>
+          <w:bCs/>
+          <w:kern w:val="32"/>
+          <w:sz w:val="28"/>
+          <w:szCs w:val="28"/>
+        </w:rPr>
+      </w:pPr>
+      <w:r>
+        <w:rPr>
+          <w:rFonts w:asciiTheme="majorHAnsi" w:eastAsiaTheme="majorEastAsia" w:hAnsiTheme="majorHAnsi"/>
+          <w:b/>
+          <w:bCs/>
+          <w:kern w:val="32"/>
+          <w:sz w:val="28"/>
+          <w:szCs w:val="28"/>
+        </w:rPr>
+        <w:lastRenderedPageBreak/>
+        <w:t>{</w:t>
+      </w:r>
+    </w:p>
+    <w:p>
+      <w:pPr>
+        <w:spacing w:after="160" w:line="259" w:lineRule="auto"/>
+        <w:ind w:left="454"/>
+        <w:rPr>
+          <w:rFonts w:asciiTheme="majorHAnsi" w:eastAsiaTheme="majorEastAsia" w:hAnsiTheme="majorHAnsi"/>
+          <w:b/>
+          <w:bCs/>
+          <w:kern w:val="32"/>
+          <w:sz w:val="28"/>
+          <w:szCs w:val="28"/>
+        </w:rPr>
+      </w:pPr>
+      <w:r>
+        <w:rPr>
+          <w:rFonts w:asciiTheme="majorHAnsi" w:eastAsiaTheme="majorEastAsia" w:hAnsiTheme="majorHAnsi"/>
+          <w:b/>
+          <w:bCs/>
+          <w:kern w:val="32"/>
+          <w:sz w:val="28"/>
+          <w:szCs w:val="28"/>
+        </w:rPr>
+        <w:t xml:space="preserve">  "classes": [</w:t>
+      </w:r>
+    </w:p>
+    <w:p>
+      <w:pPr>
+        <w:spacing w:after="160" w:line="259" w:lineRule="auto"/>
+        <w:ind w:left="454"/>
+        <w:rPr>
+          <w:rFonts w:asciiTheme="majorHAnsi" w:eastAsiaTheme="majorEastAsia" w:hAnsiTheme="majorHAnsi"/>
+          <w:b/>
+          <w:bCs/>
+          <w:kern w:val="32"/>
+          <w:sz w:val="28"/>
+          <w:szCs w:val="28"/>
+        </w:rPr>
+      </w:pPr>
+      <w:r>
+        <w:rPr>
+          <w:rFonts w:asciiTheme="majorHAnsi" w:eastAsiaTheme="majorEastAsia" w:hAnsiTheme="majorHAnsi"/>
+          <w:b/>
+          <w:bCs/>
+          <w:kern w:val="32"/>
+          <w:sz w:val="28"/>
+          <w:szCs w:val="28"/>
+        </w:rPr>
+        <w:t xml:space="preserve">    {</w:t>
+      </w:r>
+    </w:p>
+    <w:p>
+      <w:pPr>
+        <w:spacing w:after="160" w:line="259" w:lineRule="auto"/>
+        <w:ind w:left="454"/>
+        <w:rPr>
+          <w:rFonts w:asciiTheme="majorHAnsi" w:eastAsiaTheme="majorEastAsia" w:hAnsiTheme="majorHAnsi"/>
+          <w:b/>
+          <w:bCs/>
+          <w:kern w:val="32"/>
+          <w:sz w:val="28"/>
+          <w:szCs w:val="28"/>
+        </w:rPr>
+      </w:pPr>
+      <w:r>
+        <w:rPr>
+          <w:rFonts w:asciiTheme="majorHAnsi" w:eastAsiaTheme="majorEastAsia" w:hAnsiTheme="majorHAnsi"/>
+          <w:b/>
+          <w:bCs/>
+          <w:kern w:val="32"/>
+          <w:sz w:val="28"/>
+          <w:szCs w:val="28"/>
+        </w:rPr>
+        <w:t xml:space="preserve">      "class": "Resume",</w:t>
+      </w:r>
+    </w:p>
+    <w:p>
+      <w:pPr>
+        <w:spacing w:after="160" w:line="259" w:lineRule="auto"/>
+        <w:ind w:left="454"/>
+        <w:rPr>
+          <w:rFonts w:asciiTheme="majorHAnsi" w:eastAsiaTheme="majorEastAsia" w:hAnsiTheme="majorHAnsi"/>
+          <w:b/>
+          <w:bCs/>
+          <w:kern w:val="32"/>
+          <w:sz w:val="28"/>
+          <w:szCs w:val="28"/>
+        </w:rPr>
+      </w:pPr>
+      <w:r>
+        <w:rPr>
+          <w:rFonts w:asciiTheme="majorHAnsi" w:eastAsiaTheme="majorEastAsia" w:hAnsiTheme="majorHAnsi"/>
+          <w:b/>
+          <w:bCs/>
+          <w:kern w:val="32"/>
+          <w:sz w:val="28"/>
+          <w:szCs w:val="28"/>
+        </w:rPr>
+        <w:t xml:space="preserve">      "vectorizer": "text2vec-openai",</w:t>
+      </w:r>
+    </w:p>
+    <w:p>
+      <w:pPr>
+        <w:spacing w:after="160" w:line="259" w:lineRule="auto"/>
+        <w:ind w:left="454"/>
+        <w:rPr>
+          <w:rFonts w:asciiTheme="majorHAnsi" w:eastAsiaTheme="majorEastAsia" w:hAnsiTheme="majorHAnsi"/>
+          <w:b/>
+          <w:bCs/>
+          <w:kern w:val="32"/>
+          <w:sz w:val="28"/>
+          <w:szCs w:val="28"/>
+        </w:rPr>
+      </w:pPr>
+      <w:r>
+        <w:rPr>
+          <w:rFonts w:asciiTheme="majorHAnsi" w:eastAsiaTheme="majorEastAsia" w:hAnsiTheme="majorHAnsi"/>
+          <w:b/>
+          <w:bCs/>
+          <w:kern w:val="32"/>
+          <w:sz w:val="28"/>
+          <w:szCs w:val="28"/>
+        </w:rPr>
+        <w:t xml:space="preserve">      "properties": [</w:t>
+      </w:r>
+    </w:p>
+    <w:p>
+      <w:pPr>
+        <w:spacing w:after="160" w:line="259" w:lineRule="auto"/>
+        <w:ind w:left="454"/>
+        <w:rPr>
+          <w:rFonts w:asciiTheme="majorHAnsi" w:eastAsiaTheme="majorEastAsia" w:hAnsiTheme="majorHAnsi"/>
+          <w:b/>
+          <w:bCs/>
+          <w:kern w:val="32"/>
+          <w:sz w:val="28"/>
+          <w:szCs w:val="28"/>
+        </w:rPr>
+      </w:pPr>
+      <w:r>
+        <w:rPr>
+          <w:rFonts w:asciiTheme="majorHAnsi" w:eastAsiaTheme="majorEastAsia" w:hAnsiTheme="majorHAnsi"/>
+          <w:b/>
+          <w:bCs/>
+          <w:kern w:val="32"/>
+          <w:sz w:val="28"/>
+          <w:szCs w:val="28"/>
+        </w:rPr>
+        <w:t xml:space="preserve">        { "name": "</w:t>
+      </w:r>
+      <w:proofErr w:type="spellStart"/>
+      <w:r>
+        <w:rPr>
+          <w:rFonts w:asciiTheme="majorHAnsi" w:eastAsiaTheme="majorEastAsia" w:hAnsiTheme="majorHAnsi"/>
+          <w:b/>
+          <w:bCs/>
+          <w:kern w:val="32"/>
+          <w:sz w:val="28"/>
+          <w:szCs w:val="28"/>
+        </w:rPr>
+        <w:t>applicant_id</w:t>
+      </w:r>
+      <w:proofErr w:type="spellEnd"/>
+      <w:r>
+        <w:rPr>
+          <w:rFonts w:asciiTheme="majorHAnsi" w:eastAsiaTheme="majorEastAsia" w:hAnsiTheme="majorHAnsi"/>
+          <w:b/>
+          <w:bCs/>
+          <w:kern w:val="32"/>
+          <w:sz w:val="28"/>
+          <w:szCs w:val="28"/>
+        </w:rPr>
+        <w:t>", "</w:t>
+      </w:r>
+      <w:proofErr w:type="spellStart"/>
+      <w:r>
+        <w:rPr>
+          <w:rFonts w:asciiTheme="majorHAnsi" w:eastAsiaTheme="majorEastAsia" w:hAnsiTheme="majorHAnsi"/>
+          <w:b/>
+          <w:bCs/>
+          <w:kern w:val="32"/>
+          <w:sz w:val="28"/>
+          <w:szCs w:val="28"/>
+        </w:rPr>
+        <w:t>dataType</w:t>
+      </w:r>
+      <w:proofErr w:type="spellEnd"/>
+      <w:r>
+        <w:rPr>
+          <w:rFonts w:asciiTheme="majorHAnsi" w:eastAsiaTheme="majorEastAsia" w:hAnsiTheme="majorHAnsi"/>
+          <w:b/>
+          <w:bCs/>
+          <w:kern w:val="32"/>
+          <w:sz w:val="28"/>
+          <w:szCs w:val="28"/>
+        </w:rPr>
+        <w:t>": ["</w:t>
+      </w:r>
+      <w:proofErr w:type="spellStart"/>
+      <w:r>
+        <w:rPr>
+          <w:rFonts w:asciiTheme="majorHAnsi" w:eastAsiaTheme="majorEastAsia" w:hAnsiTheme="majorHAnsi"/>
+          <w:b/>
+          <w:bCs/>
+          <w:kern w:val="32"/>
+          <w:sz w:val="28"/>
+          <w:szCs w:val="28"/>
+        </w:rPr>
+        <w:t>uuid</w:t>
+      </w:r>
+      <w:proofErr w:type="spellEnd"/>
+      <w:r>
+        <w:rPr>
+          <w:rFonts w:asciiTheme="majorHAnsi" w:eastAsiaTheme="majorEastAsia" w:hAnsiTheme="majorHAnsi"/>
+          <w:b/>
+          <w:bCs/>
+          <w:kern w:val="32"/>
+          <w:sz w:val="28"/>
+          <w:szCs w:val="28"/>
+        </w:rPr>
+        <w:t>"] },</w:t>
+      </w:r>
+    </w:p>
+    <w:p>
+      <w:pPr>
+        <w:spacing w:after="160" w:line="259" w:lineRule="auto"/>
+        <w:ind w:left="454"/>
+        <w:rPr>
+          <w:rFonts w:asciiTheme="majorHAnsi" w:eastAsiaTheme="majorEastAsia" w:hAnsiTheme="majorHAnsi"/>
+          <w:b/>
+          <w:bCs/>
+          <w:kern w:val="32"/>
+          <w:sz w:val="28"/>
+          <w:szCs w:val="28"/>
+        </w:rPr>
+      </w:pPr>
+      <w:r>
+        <w:rPr>
+          <w:rFonts w:asciiTheme="majorHAnsi" w:eastAsiaTheme="majorEastAsia" w:hAnsiTheme="majorHAnsi"/>
+          <w:b/>
+          <w:bCs/>
+          <w:kern w:val="32"/>
+          <w:sz w:val="28"/>
+          <w:szCs w:val="28"/>
+        </w:rPr>
+        <w:t xml:space="preserve">        { "name": "text", "</w:t>
+      </w:r>
+      <w:proofErr w:type="spellStart"/>
+      <w:r>
+        <w:rPr>
+          <w:rFonts w:asciiTheme="majorHAnsi" w:eastAsiaTheme="majorEastAsia" w:hAnsiTheme="majorHAnsi"/>
+          <w:b/>
+          <w:bCs/>
+          <w:kern w:val="32"/>
+          <w:sz w:val="28"/>
+          <w:szCs w:val="28"/>
+        </w:rPr>
+        <w:t>dataType</w:t>
+      </w:r>
+      <w:proofErr w:type="spellEnd"/>
+      <w:r>
+        <w:rPr>
+          <w:rFonts w:asciiTheme="majorHAnsi" w:eastAsiaTheme="majorEastAsia" w:hAnsiTheme="majorHAnsi"/>
+          <w:b/>
+          <w:bCs/>
+          <w:kern w:val="32"/>
+          <w:sz w:val="28"/>
+          <w:szCs w:val="28"/>
+        </w:rPr>
+        <w:t>": ["text"] },</w:t>
+      </w:r>
+    </w:p>
+    <w:p>
+      <w:pPr>
+        <w:spacing w:after="160" w:line="259" w:lineRule="auto"/>
+        <w:ind w:left="454"/>
+        <w:rPr>
+          <w:rFonts w:asciiTheme="majorHAnsi" w:eastAsiaTheme="majorEastAsia" w:hAnsiTheme="majorHAnsi"/>
+          <w:b/>
+          <w:bCs/>
+          <w:kern w:val="32"/>
+          <w:sz w:val="28"/>
+          <w:szCs w:val="28"/>
+        </w:rPr>
+      </w:pPr>
+      <w:r>
+        <w:rPr>
+          <w:rFonts w:asciiTheme="majorHAnsi" w:eastAsiaTheme="majorEastAsia" w:hAnsiTheme="majorHAnsi"/>
+          <w:b/>
+          <w:bCs/>
+          <w:kern w:val="32"/>
+          <w:sz w:val="28"/>
+          <w:szCs w:val="28"/>
+        </w:rPr>
+        <w:t xml:space="preserve">        { "name": "embedding", "</w:t>
+      </w:r>
+      <w:proofErr w:type="spellStart"/>
+      <w:r>
+        <w:rPr>
+          <w:rFonts w:asciiTheme="majorHAnsi" w:eastAsiaTheme="majorEastAsia" w:hAnsiTheme="majorHAnsi"/>
+          <w:b/>
+          <w:bCs/>
+          <w:kern w:val="32"/>
+          <w:sz w:val="28"/>
+          <w:szCs w:val="28"/>
+        </w:rPr>
+        <w:t>dataType</w:t>
+      </w:r>
+      <w:proofErr w:type="spellEnd"/>
+      <w:r>
+        <w:rPr>
+          <w:rFonts w:asciiTheme="majorHAnsi" w:eastAsiaTheme="majorEastAsia" w:hAnsiTheme="majorHAnsi"/>
+          <w:b/>
+          <w:bCs/>
+          <w:kern w:val="32"/>
+          <w:sz w:val="28"/>
+          <w:szCs w:val="28"/>
+        </w:rPr>
+        <w:t>": ["vector"] }</w:t>
+      </w:r>
+    </w:p>
+    <w:p>
+      <w:pPr>
+        <w:spacing w:after="160" w:line="259" w:lineRule="auto"/>
+        <w:ind w:left="454"/>
+        <w:rPr>
+          <w:rFonts w:asciiTheme="majorHAnsi" w:eastAsiaTheme="majorEastAsia" w:hAnsiTheme="majorHAnsi"/>
+          <w:b/>
+          <w:bCs/>
+          <w:kern w:val="32"/>
+          <w:sz w:val="28"/>
+          <w:szCs w:val="28"/>
+        </w:rPr>
+      </w:pPr>
+      <w:r>
+        <w:rPr>
+          <w:rFonts w:asciiTheme="majorHAnsi" w:eastAsiaTheme="majorEastAsia" w:hAnsiTheme="majorHAnsi"/>
+          <w:b/>
+          <w:bCs/>
+          <w:kern w:val="32"/>
+          <w:sz w:val="28"/>
+          <w:szCs w:val="28"/>
+        </w:rPr>
+        <w:t xml:space="preserve">      ]</w:t>
+      </w:r>
+    </w:p>
+    <w:p>
+      <w:pPr>
+        <w:spacing w:after="160" w:line="259" w:lineRule="auto"/>
+        <w:ind w:left="454"/>
+        <w:rPr>
+          <w:rFonts w:asciiTheme="majorHAnsi" w:eastAsiaTheme="majorEastAsia" w:hAnsiTheme="majorHAnsi"/>
+          <w:b/>
+          <w:bCs/>
+          <w:kern w:val="32"/>
+          <w:sz w:val="28"/>
+          <w:szCs w:val="28"/>
+        </w:rPr>
+      </w:pPr>
+      <w:r>
+        <w:rPr>
+          <w:rFonts w:asciiTheme="majorHAnsi" w:eastAsiaTheme="majorEastAsia" w:hAnsiTheme="majorHAnsi"/>
+          <w:b/>
+          <w:bCs/>
+          <w:kern w:val="32"/>
+          <w:sz w:val="28"/>
+          <w:szCs w:val="28"/>
+        </w:rPr>
+        <w:t xml:space="preserve">    },</w:t>
+      </w:r>
+    </w:p>
+    <w:p>
+      <w:pPr>
+        <w:spacing w:after="160" w:line="259" w:lineRule="auto"/>
+        <w:ind w:left="454"/>
+        <w:rPr>
+          <w:rFonts w:asciiTheme="majorHAnsi" w:eastAsiaTheme="majorEastAsia" w:hAnsiTheme="majorHAnsi"/>
+          <w:b/>
+          <w:bCs/>
+          <w:kern w:val="32"/>
+          <w:sz w:val="28"/>
+          <w:szCs w:val="28"/>
+        </w:rPr>
+      </w:pPr>
+      <w:r>
+        <w:rPr>
+          <w:rFonts w:asciiTheme="majorHAnsi" w:eastAsiaTheme="majorEastAsia" w:hAnsiTheme="majorHAnsi"/>
+          <w:b/>
+          <w:bCs/>
+          <w:kern w:val="32"/>
+          <w:sz w:val="28"/>
+          <w:szCs w:val="28"/>
+        </w:rPr>
+        <w:t xml:space="preserve">    {</w:t>
+      </w:r>
+    </w:p>
+    <w:p>
+      <w:pPr>
+        <w:spacing w:after="160" w:line="259" w:lineRule="auto"/>
+        <w:ind w:left="454"/>
+        <w:rPr>
+          <w:rFonts w:asciiTheme="majorHAnsi" w:eastAsiaTheme="majorEastAsia" w:hAnsiTheme="majorHAnsi"/>
+          <w:b/>
+          <w:bCs/>
+          <w:kern w:val="32"/>
+          <w:sz w:val="28"/>
+          <w:szCs w:val="28"/>
+        </w:rPr>
+      </w:pPr>
+      <w:r>
+        <w:rPr>
+          <w:rFonts w:asciiTheme="majorHAnsi" w:eastAsiaTheme="majorEastAsia" w:hAnsiTheme="majorHAnsi"/>
+          <w:b/>
+          <w:bCs/>
+          <w:kern w:val="32"/>
+          <w:sz w:val="28"/>
+          <w:szCs w:val="28"/>
+        </w:rPr>
+        <w:t xml:space="preserve">      "class": "</w:t>
+      </w:r>
+      <w:proofErr w:type="spellStart"/>
+      <w:r>
+        <w:rPr>
+          <w:rFonts w:asciiTheme="majorHAnsi" w:eastAsiaTheme="majorEastAsia" w:hAnsiTheme="majorHAnsi"/>
+          <w:b/>
+          <w:bCs/>
+          <w:kern w:val="32"/>
+          <w:sz w:val="28"/>
+          <w:szCs w:val="28"/>
+        </w:rPr>
+        <w:t>JobDescription</w:t>
+      </w:r>
+      <w:proofErr w:type="spellEnd"/>
+      <w:r>
+        <w:rPr>
+          <w:rFonts w:asciiTheme="majorHAnsi" w:eastAsiaTheme="majorEastAsia" w:hAnsiTheme="majorHAnsi"/>
+          <w:b/>
+          <w:bCs/>
+          <w:kern w:val="32"/>
+          <w:sz w:val="28"/>
+          <w:szCs w:val="28"/>
+        </w:rPr>
+        <w:t>",</w:t>
+      </w:r>
+    </w:p>
+    <w:p>
+      <w:pPr>
+        <w:spacing w:after="160" w:line="259" w:lineRule="auto"/>
+        <w:ind w:left="454"/>
+        <w:rPr>
+          <w:rFonts w:asciiTheme="majorHAnsi" w:eastAsiaTheme="majorEastAsia" w:hAnsiTheme="majorHAnsi"/>
+          <w:b/>
+          <w:bCs/>
+          <w:kern w:val="32"/>
+          <w:sz w:val="28"/>
+          <w:szCs w:val="28"/>
+        </w:rPr>
+      </w:pPr>
+      <w:r>
+        <w:rPr>
+          <w:rFonts w:asciiTheme="majorHAnsi" w:eastAsiaTheme="majorEastAsia" w:hAnsiTheme="majorHAnsi"/>
+          <w:b/>
+          <w:bCs/>
+          <w:kern w:val="32"/>
+          <w:sz w:val="28"/>
+          <w:szCs w:val="28"/>
+        </w:rPr>
+        <w:t xml:space="preserve">      "vectorizer": "text2vec-openai",</w:t>
+      </w:r>
+    </w:p>
+    <w:p>
+      <w:pPr>
+        <w:spacing w:after="160" w:line="259" w:lineRule="auto"/>
+        <w:ind w:left="454"/>
+        <w:rPr>
+          <w:rFonts w:asciiTheme="majorHAnsi" w:eastAsiaTheme="majorEastAsia" w:hAnsiTheme="majorHAnsi"/>
+          <w:b/>
+          <w:bCs/>
+          <w:kern w:val="32"/>
+          <w:sz w:val="28"/>
+          <w:szCs w:val="28"/>
+        </w:rPr>
+      </w:pPr>
+      <w:r>
+        <w:rPr>
+          <w:rFonts w:asciiTheme="majorHAnsi" w:eastAsiaTheme="majorEastAsia" w:hAnsiTheme="majorHAnsi"/>
+          <w:b/>
+          <w:bCs/>
+          <w:kern w:val="32"/>
+          <w:sz w:val="28"/>
+          <w:szCs w:val="28"/>
+        </w:rPr>
+        <w:t xml:space="preserve">      "properties": [</w:t>
+      </w:r>
+    </w:p>
+    <w:p>
+      <w:pPr>
+        <w:spacing w:after="160" w:line="259" w:lineRule="auto"/>
+        <w:ind w:left="454"/>
+        <w:rPr>
+          <w:rFonts w:asciiTheme="majorHAnsi" w:eastAsiaTheme="majorEastAsia" w:hAnsiTheme="majorHAnsi"/>
+          <w:b/>
+          <w:bCs/>
+          <w:kern w:val="32"/>
+          <w:sz w:val="28"/>
+          <w:szCs w:val="28"/>
+        </w:rPr>
+      </w:pPr>
+      <w:r>
+        <w:rPr>
+          <w:rFonts w:asciiTheme="majorHAnsi" w:eastAsiaTheme="majorEastAsia" w:hAnsiTheme="majorHAnsi"/>
+          <w:b/>
+          <w:bCs/>
+          <w:kern w:val="32"/>
+          <w:sz w:val="28"/>
+          <w:szCs w:val="28"/>
+        </w:rPr>
+        <w:t xml:space="preserve">        { "name": "</w:t>
+      </w:r>
+      <w:proofErr w:type="spellStart"/>
+      <w:r>
+        <w:rPr>
+          <w:rFonts w:asciiTheme="majorHAnsi" w:eastAsiaTheme="majorEastAsia" w:hAnsiTheme="majorHAnsi"/>
+          <w:b/>
+          <w:bCs/>
+          <w:kern w:val="32"/>
+          <w:sz w:val="28"/>
+          <w:szCs w:val="28"/>
+        </w:rPr>
+        <w:t>job_id</w:t>
+      </w:r>
+      <w:proofErr w:type="spellEnd"/>
+      <w:r>
+        <w:rPr>
+          <w:rFonts w:asciiTheme="majorHAnsi" w:eastAsiaTheme="majorEastAsia" w:hAnsiTheme="majorHAnsi"/>
+          <w:b/>
+          <w:bCs/>
+          <w:kern w:val="32"/>
+          <w:sz w:val="28"/>
+          <w:szCs w:val="28"/>
+        </w:rPr>
+        <w:t>", "</w:t>
+      </w:r>
+      <w:proofErr w:type="spellStart"/>
+      <w:r>
+        <w:rPr>
+          <w:rFonts w:asciiTheme="majorHAnsi" w:eastAsiaTheme="majorEastAsia" w:hAnsiTheme="majorHAnsi"/>
+          <w:b/>
+          <w:bCs/>
+          <w:kern w:val="32"/>
+          <w:sz w:val="28"/>
+          <w:szCs w:val="28"/>
+        </w:rPr>
+        <w:t>dataType</w:t>
+      </w:r>
+      <w:proofErr w:type="spellEnd"/>
+      <w:r>
+        <w:rPr>
+          <w:rFonts w:asciiTheme="majorHAnsi" w:eastAsiaTheme="majorEastAsia" w:hAnsiTheme="majorHAnsi"/>
+          <w:b/>
+          <w:bCs/>
+          <w:kern w:val="32"/>
+          <w:sz w:val="28"/>
+          <w:szCs w:val="28"/>
+        </w:rPr>
+        <w:t>": ["</w:t>
+      </w:r>
+      <w:proofErr w:type="spellStart"/>
+      <w:r>
+        <w:rPr>
+          <w:rFonts w:asciiTheme="majorHAnsi" w:eastAsiaTheme="majorEastAsia" w:hAnsiTheme="majorHAnsi"/>
+          <w:b/>
+          <w:bCs/>
+          <w:kern w:val="32"/>
+          <w:sz w:val="28"/>
+          <w:szCs w:val="28"/>
+        </w:rPr>
+        <w:t>uuid</w:t>
+      </w:r>
+      <w:proofErr w:type="spellEnd"/>
+      <w:r>
+        <w:rPr>
+          <w:rFonts w:asciiTheme="majorHAnsi" w:eastAsiaTheme="majorEastAsia" w:hAnsiTheme="majorHAnsi"/>
+          <w:b/>
+          <w:bCs/>
+          <w:kern w:val="32"/>
+          <w:sz w:val="28"/>
+          <w:szCs w:val="28"/>
+        </w:rPr>
+        <w:t>"] },</w:t>
+      </w:r>
+    </w:p>
+    <w:p>
+      <w:pPr>
+        <w:spacing w:after="160" w:line="259" w:lineRule="auto"/>
+        <w:ind w:left="454"/>
+        <w:rPr>
+          <w:rFonts w:asciiTheme="majorHAnsi" w:eastAsiaTheme="majorEastAsia" w:hAnsiTheme="majorHAnsi"/>
+          <w:b/>
+          <w:bCs/>
+          <w:kern w:val="32"/>
+          <w:sz w:val="28"/>
+          <w:szCs w:val="28"/>
+        </w:rPr>
+      </w:pPr>
+      <w:r>
+        <w:rPr>
+          <w:rFonts w:asciiTheme="majorHAnsi" w:eastAsiaTheme="majorEastAsia" w:hAnsiTheme="majorHAnsi"/>
+          <w:b/>
+          <w:bCs/>
+          <w:kern w:val="32"/>
+          <w:sz w:val="28"/>
+          <w:szCs w:val="28"/>
+        </w:rPr>
+        <w:t xml:space="preserve">        { "name": "text", "</w:t>
+      </w:r>
+      <w:proofErr w:type="spellStart"/>
+      <w:r>
+        <w:rPr>
+          <w:rFonts w:asciiTheme="majorHAnsi" w:eastAsiaTheme="majorEastAsia" w:hAnsiTheme="majorHAnsi"/>
+          <w:b/>
+          <w:bCs/>
+          <w:kern w:val="32"/>
+          <w:sz w:val="28"/>
+          <w:szCs w:val="28"/>
+        </w:rPr>
+        <w:t>dataType</w:t>
+      </w:r>
+      <w:proofErr w:type="spellEnd"/>
+      <w:r>
+        <w:rPr>
+          <w:rFonts w:asciiTheme="majorHAnsi" w:eastAsiaTheme="majorEastAsia" w:hAnsiTheme="majorHAnsi"/>
+          <w:b/>
+          <w:bCs/>
+          <w:kern w:val="32"/>
+          <w:sz w:val="28"/>
+          <w:szCs w:val="28"/>
+        </w:rPr>
+        <w:t>": ["text"] },</w:t>
+      </w:r>
+    </w:p>
+    <w:p>
+      <w:pPr>
+        <w:spacing w:after="160" w:line="259" w:lineRule="auto"/>
+        <w:ind w:left="454"/>
+        <w:rPr>
+          <w:rFonts w:asciiTheme="majorHAnsi" w:eastAsiaTheme="majorEastAsia" w:hAnsiTheme="majorHAnsi"/>
+          <w:b/>
+          <w:bCs/>
+          <w:kern w:val="32"/>
+          <w:sz w:val="28"/>
+          <w:szCs w:val="28"/>
+        </w:rPr>
+      </w:pPr>
+      <w:r>
+        <w:rPr>
+          <w:rFonts w:asciiTheme="majorHAnsi" w:eastAsiaTheme="majorEastAsia" w:hAnsiTheme="majorHAnsi"/>
+          <w:b/>
+          <w:bCs/>
+          <w:kern w:val="32"/>
+          <w:sz w:val="28"/>
+          <w:szCs w:val="28"/>
+        </w:rPr>
+        <w:t xml:space="preserve">        { "name": "embedding", "</w:t>
+      </w:r>
+      <w:proofErr w:type="spellStart"/>
+      <w:r>
+        <w:rPr>
+          <w:rFonts w:asciiTheme="majorHAnsi" w:eastAsiaTheme="majorEastAsia" w:hAnsiTheme="majorHAnsi"/>
+          <w:b/>
+          <w:bCs/>
+          <w:kern w:val="32"/>
+          <w:sz w:val="28"/>
+          <w:szCs w:val="28"/>
+        </w:rPr>
+        <w:t>dataType</w:t>
+      </w:r>
+      <w:proofErr w:type="spellEnd"/>
+      <w:r>
+        <w:rPr>
+          <w:rFonts w:asciiTheme="majorHAnsi" w:eastAsiaTheme="majorEastAsia" w:hAnsiTheme="majorHAnsi"/>
+          <w:b/>
+          <w:bCs/>
+          <w:kern w:val="32"/>
+          <w:sz w:val="28"/>
+          <w:szCs w:val="28"/>
+        </w:rPr>
+        <w:t>": ["vector"] }</w:t>
+      </w:r>
+    </w:p>
+    <w:p>
+      <w:pPr>
+        <w:spacing w:after="160" w:line="259" w:lineRule="auto"/>
+        <w:ind w:left="454"/>
+        <w:rPr>
+          <w:rFonts w:asciiTheme="majorHAnsi" w:eastAsiaTheme="majorEastAsia" w:hAnsiTheme="majorHAnsi"/>
+          <w:b/>
+          <w:bCs/>
+          <w:kern w:val="32"/>
+          <w:sz w:val="28"/>
+          <w:szCs w:val="28"/>
+        </w:rPr>
+      </w:pPr>
+      <w:r>
+        <w:rPr>
+          <w:rFonts w:asciiTheme="majorHAnsi" w:eastAsiaTheme="majorEastAsia" w:hAnsiTheme="majorHAnsi"/>
+          <w:b/>
+          <w:bCs/>
+          <w:kern w:val="32"/>
+          <w:sz w:val="28"/>
+          <w:szCs w:val="28"/>
+        </w:rPr>
+        <w:t xml:space="preserve">      ]</w:t>
+      </w:r>
+    </w:p>
+    <w:p>
+      <w:pPr>
+        <w:spacing w:after="160" w:line="259" w:lineRule="auto"/>
+        <w:ind w:left="454"/>
+        <w:rPr>
+          <w:rFonts w:asciiTheme="majorHAnsi" w:eastAsiaTheme="majorEastAsia" w:hAnsiTheme="majorHAnsi"/>
+          <w:b/>
+          <w:bCs/>
+          <w:kern w:val="32"/>
+          <w:sz w:val="28"/>
+          <w:szCs w:val="28"/>
+        </w:rPr>
+      </w:pPr>
+      <w:r>
+        <w:rPr>
+          <w:rFonts w:asciiTheme="majorHAnsi" w:eastAsiaTheme="majorEastAsia" w:hAnsiTheme="majorHAnsi"/>
+          <w:b/>
+          <w:bCs/>
+          <w:kern w:val="32"/>
+          <w:sz w:val="28"/>
+          <w:szCs w:val="28"/>
+        </w:rPr>
+        <w:t xml:space="preserve">    }</w:t>
+      </w:r>
+    </w:p>
+    <w:p>
+      <w:pPr>
+        <w:spacing w:after="160" w:line="259" w:lineRule="auto"/>
+        <w:ind w:left="454"/>
+        <w:rPr>
+          <w:rFonts w:asciiTheme="majorHAnsi" w:eastAsiaTheme="majorEastAsia" w:hAnsiTheme="majorHAnsi"/>
+          <w:b/>
+          <w:bCs/>
+          <w:kern w:val="32"/>
+          <w:sz w:val="28"/>
+          <w:szCs w:val="28"/>
+        </w:rPr>
+      </w:pPr>
+      <w:r>
+        <w:rPr>
+          <w:rFonts w:asciiTheme="majorHAnsi" w:eastAsiaTheme="majorEastAsia" w:hAnsiTheme="majorHAnsi"/>
+          <w:b/>
+          <w:bCs/>
+          <w:kern w:val="32"/>
+          <w:sz w:val="28"/>
+          <w:szCs w:val="28"/>
+        </w:rPr>
+        <w:t xml:space="preserve">  ]</w:t>
+      </w:r>
+    </w:p>
+    <w:p>
+      <w:pPr>
+        <w:spacing w:after="160" w:line="259" w:lineRule="auto"/>
+        <w:ind w:left="454"/>
+        <w:rPr>
+          <w:rFonts w:asciiTheme="majorHAnsi" w:eastAsiaTheme="majorEastAsia" w:hAnsiTheme="majorHAnsi"/>
+          <w:b/>
+          <w:bCs/>
+          <w:kern w:val="32"/>
+          <w:sz w:val="28"/>
+          <w:szCs w:val="28"/>
+        </w:rPr>
+      </w:pPr>
+      <w:r>
+        <w:rPr>
+          <w:rFonts w:asciiTheme="majorHAnsi" w:eastAsiaTheme="majorEastAsia" w:hAnsiTheme="majorHAnsi"/>
+          <w:b/>
+          <w:bCs/>
+          <w:kern w:val="32"/>
+          <w:sz w:val="28"/>
+          <w:szCs w:val="28"/>
+        </w:rPr>
+        <w:t>}</w:t>
+      </w:r>
     </w:p>
     <w:p>
       <w:pPr>
@@ -11922,6 +14452,7 @@
         <w:spacing w:before="0" w:line="360" w:lineRule="auto"/>
       </w:pPr>
       <w:r>
+        <w:lastRenderedPageBreak/>
         <w:t>Work Breakdown Structure</w:t>
       </w:r>
     </w:p>
@@ -11963,7 +14494,7 @@
                     <pic:cNvPicPr/>
                   </pic:nvPicPr>
                   <pic:blipFill>
-                    <a:blip r:embed="rId30">
+                    <a:blip r:embed="rId31">
                       <a:extLst>
                         <a:ext uri="{28A0092B-C50C-407E-A947-70E740481C1C}">
                           <a14:useLocalDpi xmlns:a14="http://schemas.microsoft.com/office/drawing/2010/main" val="0"/>
@@ -12156,6 +14687,7 @@
         </w:numPr>
       </w:pPr>
       <w:r>
+        <w:lastRenderedPageBreak/>
         <w:t>…</w:t>
       </w:r>
     </w:p>
@@ -12348,9 +14880,8 @@
           <w:szCs w:val="48"/>
           <w:u w:val="single"/>
         </w:rPr>
-        <w:t xml:space="preserve">X                              </w:t>
-      </w:r>
-      <w:proofErr w:type="gramStart"/>
+        <w:t xml:space="preserve">X                                </w:t>
+      </w:r>
       <w:r>
         <w:rPr>
           <w:rFonts w:ascii="ArialMT" w:hAnsi="ArialMT" w:cs="ArialMT"/>
@@ -12358,18 +14889,8 @@
           <w:szCs w:val="48"/>
           <w:u w:val="single"/>
         </w:rPr>
-        <w:t xml:space="preserve">  </w:t>
-      </w:r>
-      <w:r>
-        <w:rPr>
-          <w:rFonts w:ascii="ArialMT" w:hAnsi="ArialMT" w:cs="ArialMT"/>
-          <w:sz w:val="48"/>
-          <w:szCs w:val="48"/>
-          <w:u w:val="single"/>
-        </w:rPr>
         <w:t>.</w:t>
       </w:r>
-      <w:proofErr w:type="gramEnd"/>
     </w:p>
     <w:p>
       <w:pPr>
@@ -12394,8 +14915,8 @@
       </w:r>
     </w:p>
     <w:sectPr>
-      <w:headerReference w:type="default" r:id="rId31"/>
-      <w:footerReference w:type="default" r:id="rId32"/>
+      <w:headerReference w:type="default" r:id="rId32"/>
+      <w:footerReference w:type="default" r:id="rId33"/>
       <w:pgSz w:w="12240" w:h="15840"/>
       <w:pgMar w:top="1440" w:right="1440" w:bottom="1440" w:left="1440" w:header="720" w:footer="720" w:gutter="0"/>
       <w:cols w:space="720"/>
@@ -17562,7 +20083,6 @@
   <w:style w:type="character" w:default="1" w:styleId="DefaultParagraphFont">
     <w:name w:val="Default Paragraph Font"/>
     <w:uiPriority w:val="1"/>
-    <w:semiHidden/>
     <w:unhideWhenUsed/>
   </w:style>
   <w:style w:type="table" w:default="1" w:styleId="TableNormal">
@@ -18452,10 +20972,21 @@
 </file>
 
 <file path=customXml/item6.xml><?xml version="1.0" encoding="utf-8"?>
+<p:properties xmlns:p="http://schemas.microsoft.com/office/2006/metadata/properties" xmlns:xsi="http://www.w3.org/2001/XMLSchema-instance" xmlns:pc="http://schemas.microsoft.com/office/infopath/2007/PartnerControls">
+  <documentManagement>
+    <lcf76f155ced4ddcb4097134ff3c332f xmlns="0e2b74eb-3296-47f6-8a67-ca96e1b152b2">
+      <Terms xmlns="http://schemas.microsoft.com/office/infopath/2007/PartnerControls"/>
+    </lcf76f155ced4ddcb4097134ff3c332f>
+    <TaxCatchAll xmlns="5e2f3a93-b6ab-4903-a1f3-45147e1f68f8" xsi:nil="true"/>
+  </documentManagement>
+</p:properties>
+</file>
+
+<file path=customXml/item7.xml><?xml version="1.0" encoding="utf-8"?>
 <b:Sources xmlns:b="http://schemas.openxmlformats.org/officeDocument/2006/bibliography" xmlns="http://schemas.openxmlformats.org/officeDocument/2006/bibliography" SelectedStyle="\APASixthEditionOfficeOnline.xsl" StyleName="APA" Version="6"/>
 </file>
 
-<file path=customXml/item7.xml><?xml version="1.0" encoding="utf-8"?>
+<file path=customXml/item8.xml><?xml version="1.0" encoding="utf-8"?>
 <ct:contentTypeSchema xmlns:ct="http://schemas.microsoft.com/office/2006/metadata/contentType" xmlns:ma="http://schemas.microsoft.com/office/2006/metadata/properties/metaAttributes" ct:_="" ma:_="" ma:contentTypeName="Document" ma:contentTypeID="0x0101001CF8F75F9BE4BB46AD2DE6F40BC3FC85" ma:contentTypeVersion="11" ma:contentTypeDescription="Create a new document." ma:contentTypeScope="" ma:versionID="837c72e0fd6132f5ee20ec21d128e2ad">
   <xsd:schema xmlns:xsd="http://www.w3.org/2001/XMLSchema" xmlns:xs="http://www.w3.org/2001/XMLSchema" xmlns:p="http://schemas.microsoft.com/office/2006/metadata/properties" xmlns:ns2="0e2b74eb-3296-47f6-8a67-ca96e1b152b2" xmlns:ns3="5e2f3a93-b6ab-4903-a1f3-45147e1f68f8" targetNamespace="http://schemas.microsoft.com/office/2006/metadata/properties" ma:root="true" ma:fieldsID="90bbea3d93b5b56d57f352812ea65082" ns2:_="" ns3:_="">
     <xsd:import namespace="0e2b74eb-3296-47f6-8a67-ca96e1b152b2"/>
@@ -18650,17 +21181,6 @@
 </ct:contentTypeSchema>
 </file>
 
-<file path=customXml/item8.xml><?xml version="1.0" encoding="utf-8"?>
-<p:properties xmlns:p="http://schemas.microsoft.com/office/2006/metadata/properties" xmlns:xsi="http://www.w3.org/2001/XMLSchema-instance" xmlns:pc="http://schemas.microsoft.com/office/infopath/2007/PartnerControls">
-  <documentManagement>
-    <lcf76f155ced4ddcb4097134ff3c332f xmlns="0e2b74eb-3296-47f6-8a67-ca96e1b152b2">
-      <Terms xmlns="http://schemas.microsoft.com/office/infopath/2007/PartnerControls"/>
-    </lcf76f155ced4ddcb4097134ff3c332f>
-    <TaxCatchAll xmlns="5e2f3a93-b6ab-4903-a1f3-45147e1f68f8" xsi:nil="true"/>
-  </documentManagement>
-</p:properties>
-</file>
-
 <file path=customXml/item9.xml><?xml version="1.0" encoding="utf-8"?>
 <b:Sources xmlns:b="http://schemas.openxmlformats.org/officeDocument/2006/bibliography" xmlns="http://schemas.openxmlformats.org/officeDocument/2006/bibliography" SelectedStyle="\APASixthEditionOfficeOnline.xsl" StyleName="APA" Version="6"/>
 </file>
@@ -18674,7 +21194,7 @@
 </file>
 
 <file path=customXml/itemProps2.xml><?xml version="1.0" encoding="utf-8"?>
-<ds:datastoreItem xmlns:ds="http://schemas.openxmlformats.org/officeDocument/2006/customXml" ds:itemID="{DA5C88AD-A61D-495D-850F-D9E52BCF0259}">
+<ds:datastoreItem xmlns:ds="http://schemas.openxmlformats.org/officeDocument/2006/customXml" ds:itemID="{072CA0F0-96C6-4D59-8CE7-2EB3F9FA0E4F}">
   <ds:schemaRefs>
     <ds:schemaRef ds:uri="http://schemas.openxmlformats.org/officeDocument/2006/bibliography"/>
   </ds:schemaRefs>
@@ -18682,7 +21202,7 @@
 </file>
 
 <file path=customXml/itemProps3.xml><?xml version="1.0" encoding="utf-8"?>
-<ds:datastoreItem xmlns:ds="http://schemas.openxmlformats.org/officeDocument/2006/customXml" ds:itemID="{D2385023-5A0F-4658-B688-056B7636332C}">
+<ds:datastoreItem xmlns:ds="http://schemas.openxmlformats.org/officeDocument/2006/customXml" ds:itemID="{D2C9F2EF-3203-4D54-9ED7-6F14583D4188}">
   <ds:schemaRefs>
     <ds:schemaRef ds:uri="http://schemas.openxmlformats.org/officeDocument/2006/bibliography"/>
   </ds:schemaRefs>
@@ -18698,7 +21218,7 @@
 </file>
 
 <file path=customXml/itemProps5.xml><?xml version="1.0" encoding="utf-8"?>
-<ds:datastoreItem xmlns:ds="http://schemas.openxmlformats.org/officeDocument/2006/customXml" ds:itemID="{D2C9F2EF-3203-4D54-9ED7-6F14583D4188}">
+<ds:datastoreItem xmlns:ds="http://schemas.openxmlformats.org/officeDocument/2006/customXml" ds:itemID="{E9C99669-4497-4E9E-98A4-BED158149AFE}">
   <ds:schemaRefs>
     <ds:schemaRef ds:uri="http://schemas.openxmlformats.org/officeDocument/2006/bibliography"/>
   </ds:schemaRefs>
@@ -18706,14 +21226,25 @@
 </file>
 
 <file path=customXml/itemProps6.xml><?xml version="1.0" encoding="utf-8"?>
-<ds:datastoreItem xmlns:ds="http://schemas.openxmlformats.org/officeDocument/2006/customXml" ds:itemID="{072CA0F0-96C6-4D59-8CE7-2EB3F9FA0E4F}">
+<ds:datastoreItem xmlns:ds="http://schemas.openxmlformats.org/officeDocument/2006/customXml" ds:itemID="{87E051C0-CAC2-4DB7-BABB-6C14BF081DB3}">
+  <ds:schemaRefs>
+    <ds:schemaRef ds:uri="http://schemas.microsoft.com/office/2006/metadata/properties"/>
+    <ds:schemaRef ds:uri="http://schemas.microsoft.com/office/infopath/2007/PartnerControls"/>
+    <ds:schemaRef ds:uri="0e2b74eb-3296-47f6-8a67-ca96e1b152b2"/>
+    <ds:schemaRef ds:uri="5e2f3a93-b6ab-4903-a1f3-45147e1f68f8"/>
+  </ds:schemaRefs>
+</ds:datastoreItem>
+</file>
+
+<file path=customXml/itemProps7.xml><?xml version="1.0" encoding="utf-8"?>
+<ds:datastoreItem xmlns:ds="http://schemas.openxmlformats.org/officeDocument/2006/customXml" ds:itemID="{D2385023-5A0F-4658-B688-056B7636332C}">
   <ds:schemaRefs>
     <ds:schemaRef ds:uri="http://schemas.openxmlformats.org/officeDocument/2006/bibliography"/>
   </ds:schemaRefs>
 </ds:datastoreItem>
 </file>
 
-<file path=customXml/itemProps7.xml><?xml version="1.0" encoding="utf-8"?>
+<file path=customXml/itemProps8.xml><?xml version="1.0" encoding="utf-8"?>
 <ds:datastoreItem xmlns:ds="http://schemas.openxmlformats.org/officeDocument/2006/customXml" ds:itemID="{65A96746-A19F-4F23-9E71-3C98A977309C}">
   <ds:schemaRefs>
     <ds:schemaRef ds:uri="http://schemas.microsoft.com/office/2006/metadata/contentType"/>
@@ -18732,19 +21263,8 @@
 </ds:datastoreItem>
 </file>
 
-<file path=customXml/itemProps8.xml><?xml version="1.0" encoding="utf-8"?>
-<ds:datastoreItem xmlns:ds="http://schemas.openxmlformats.org/officeDocument/2006/customXml" ds:itemID="{87E051C0-CAC2-4DB7-BABB-6C14BF081DB3}">
-  <ds:schemaRefs>
-    <ds:schemaRef ds:uri="http://schemas.microsoft.com/office/2006/metadata/properties"/>
-    <ds:schemaRef ds:uri="http://schemas.microsoft.com/office/infopath/2007/PartnerControls"/>
-    <ds:schemaRef ds:uri="0e2b74eb-3296-47f6-8a67-ca96e1b152b2"/>
-    <ds:schemaRef ds:uri="5e2f3a93-b6ab-4903-a1f3-45147e1f68f8"/>
-  </ds:schemaRefs>
-</ds:datastoreItem>
-</file>
-
 <file path=customXml/itemProps9.xml><?xml version="1.0" encoding="utf-8"?>
-<ds:datastoreItem xmlns:ds="http://schemas.openxmlformats.org/officeDocument/2006/customXml" ds:itemID="{E9C99669-4497-4E9E-98A4-BED158149AFE}">
+<ds:datastoreItem xmlns:ds="http://schemas.openxmlformats.org/officeDocument/2006/customXml" ds:itemID="{DA5C88AD-A61D-495D-850F-D9E52BCF0259}">
   <ds:schemaRefs>
     <ds:schemaRef ds:uri="http://schemas.openxmlformats.org/officeDocument/2006/bibliography"/>
   </ds:schemaRefs>

</xml_diff>